<commit_message>
Communication Log--Fixed spelling error
</commit_message>
<xml_diff>
--- a/StatsProjectRunningCommentary.docx
+++ b/StatsProjectRunningCommentary.docx
@@ -19,9 +19,10 @@
           <w:szCs w:val="24"/>
           <w:u w:val="single"/>
         </w:rPr>
-        <w:t xml:space="preserve">Ideas for Stats EOY Data </w:t>
+        <w:t>Ideas for Stats EOY Data Analy</w:t>
       </w:r>
-      <w:proofErr w:type="spellStart"/>
+      <w:bookmarkStart w:id="0" w:name="_GoBack"/>
+      <w:bookmarkEnd w:id="0"/>
       <w:r>
         <w:rPr>
           <w:b/>
@@ -29,17 +30,7 @@
           <w:szCs w:val="24"/>
           <w:u w:val="single"/>
         </w:rPr>
-        <w:t>Anaylsis</w:t>
-      </w:r>
-      <w:proofErr w:type="spellEnd"/>
-      <w:r>
-        <w:rPr>
-          <w:b/>
-          <w:sz w:val="24"/>
-          <w:szCs w:val="24"/>
-          <w:u w:val="single"/>
-        </w:rPr>
-        <w:t xml:space="preserve"> Project</w:t>
+        <w:t>sis Project</w:t>
       </w:r>
     </w:p>
     <w:p>
@@ -73,8 +64,6 @@
         </w:rPr>
         <w:t>What and how are we analyzing?</w:t>
       </w:r>
-      <w:bookmarkStart w:id="0" w:name="_GoBack"/>
-      <w:bookmarkEnd w:id="0"/>
     </w:p>
     <w:sectPr>
       <w:pgSz w:w="12240" w:h="15840"/>
@@ -210,6 +199,7 @@
     <w:lsdException w:name="HTML Sample" w:semiHidden="1" w:unhideWhenUsed="1"/>
     <w:lsdException w:name="HTML Typewriter" w:semiHidden="1" w:unhideWhenUsed="1"/>
     <w:lsdException w:name="HTML Variable" w:semiHidden="1" w:unhideWhenUsed="1"/>
+    <w:lsdException w:name="Normal Table" w:semiHidden="1" w:unhideWhenUsed="1"/>
     <w:lsdException w:name="annotation subject" w:semiHidden="1" w:unhideWhenUsed="1"/>
     <w:lsdException w:name="No List" w:semiHidden="1" w:unhideWhenUsed="1"/>
     <w:lsdException w:name="Outline List 1" w:semiHidden="1" w:unhideWhenUsed="1"/>
@@ -254,6 +244,7 @@
     <w:lsdException w:name="Table Professional" w:semiHidden="1" w:unhideWhenUsed="1"/>
     <w:lsdException w:name="Table Subtle 1" w:semiHidden="1" w:unhideWhenUsed="1"/>
     <w:lsdException w:name="Table Subtle 2" w:semiHidden="1" w:unhideWhenUsed="1"/>
+    <w:lsdException w:name="Table Web 1" w:semiHidden="1" w:unhideWhenUsed="1"/>
     <w:lsdException w:name="Table Web 2" w:semiHidden="1" w:unhideWhenUsed="1"/>
     <w:lsdException w:name="Table Web 3" w:semiHidden="1" w:unhideWhenUsed="1"/>
     <w:lsdException w:name="Balloon Text" w:semiHidden="1" w:unhideWhenUsed="1"/>

</xml_diff>

<commit_message>
Rough draft introduction in markdown now.  Can't proceed with writing until we decide and execute methods of analyses.
</commit_message>
<xml_diff>
--- a/StatsProjectRunningCommentary.docx
+++ b/StatsProjectRunningCommentary.docx
@@ -21,8 +21,6 @@
         </w:rPr>
         <w:t>Ideas for Stats EOY Data Analy</w:t>
       </w:r>
-      <w:bookmarkStart w:id="0" w:name="_GoBack"/>
-      <w:bookmarkEnd w:id="0"/>
       <w:r>
         <w:rPr>
           <w:b/>
@@ -35,6 +33,309 @@
     </w:p>
     <w:p>
       <w:pPr>
+        <w:spacing w:line="240" w:lineRule="auto"/>
+        <w:ind w:left="0"/>
+      </w:pPr>
+      <w:r>
+        <w:rPr>
+          <w:b/>
+        </w:rPr>
+        <w:t xml:space="preserve">What they found:  </w:t>
+      </w:r>
+      <w:r>
+        <w:t>CKs play little part in auxin-mediated but repression and release from apical dominance, but rather they provide a mechanism for buds to escape apical dominance and activate even in the presence of auxin</w:t>
+      </w:r>
+    </w:p>
+    <w:p>
+      <w:pPr>
+        <w:pStyle w:val="ListParagraph"/>
+        <w:numPr>
+          <w:ilvl w:val="0"/>
+          <w:numId w:val="1"/>
+        </w:numPr>
+        <w:spacing w:line="240" w:lineRule="auto"/>
+      </w:pPr>
+      <w:r>
+        <w:rPr>
+          <w:b/>
+        </w:rPr>
+        <w:t xml:space="preserve"> </w:t>
+      </w:r>
+      <w:r>
+        <w:t xml:space="preserve">Decapitation </w:t>
+      </w:r>
+      <w:r>
+        <w:t xml:space="preserve">resulted in </w:t>
+      </w:r>
+      <w:r>
+        <w:t>8-fold increase in</w:t>
+      </w:r>
+      <w:r>
+        <w:rPr>
+          <w:b/>
+        </w:rPr>
+        <w:t xml:space="preserve"> IPT3 </w:t>
+      </w:r>
+      <w:r>
+        <w:t>compared to control</w:t>
+      </w:r>
+      <w:r>
+        <w:rPr>
+          <w:b/>
+        </w:rPr>
+        <w:t xml:space="preserve">.  IPT1, IPT5, </w:t>
+      </w:r>
+      <w:r>
+        <w:t xml:space="preserve">and </w:t>
+      </w:r>
+      <w:r>
+        <w:rPr>
+          <w:b/>
+        </w:rPr>
+        <w:t xml:space="preserve">IPT7 </w:t>
+      </w:r>
+      <w:r>
+        <w:t>had no significant results.</w:t>
+      </w:r>
+    </w:p>
+    <w:p>
+      <w:pPr>
+        <w:pStyle w:val="ListParagraph"/>
+        <w:numPr>
+          <w:ilvl w:val="0"/>
+          <w:numId w:val="1"/>
+        </w:numPr>
+        <w:spacing w:line="240" w:lineRule="auto"/>
+      </w:pPr>
+      <w:r>
+        <w:rPr>
+          <w:u w:val="single"/>
+        </w:rPr>
+        <w:t>Single</w:t>
+      </w:r>
+      <w:r>
+        <w:t xml:space="preserve"> </w:t>
+      </w:r>
+      <w:r>
+        <w:rPr>
+          <w:b/>
+        </w:rPr>
+        <w:t>IPT</w:t>
+      </w:r>
+      <w:r>
+        <w:t xml:space="preserve"> </w:t>
+      </w:r>
+      <w:r>
+        <w:rPr>
+          <w:b/>
+        </w:rPr>
+        <w:t>mutants</w:t>
+      </w:r>
+      <w:r>
+        <w:t xml:space="preserve"> formed less than one branch on average compared to WT (Col)</w:t>
+      </w:r>
+      <w:r>
+        <w:t xml:space="preserve">; </w:t>
+      </w:r>
+      <w:r>
+        <w:rPr>
+          <w:u w:val="single"/>
+        </w:rPr>
+        <w:t>Triple</w:t>
+      </w:r>
+      <w:r>
+        <w:t xml:space="preserve"> </w:t>
+      </w:r>
+      <w:r>
+        <w:rPr>
+          <w:b/>
+        </w:rPr>
+        <w:t>IPT</w:t>
+      </w:r>
+      <w:r>
+        <w:t xml:space="preserve"> </w:t>
+      </w:r>
+      <w:r>
+        <w:rPr>
+          <w:b/>
+        </w:rPr>
+        <w:t>mutants</w:t>
+      </w:r>
+      <w:r>
+        <w:t xml:space="preserve"> </w:t>
+      </w:r>
+      <w:r>
+        <w:t>formed similarly less t</w:t>
+      </w:r>
+      <w:r>
+        <w:t xml:space="preserve">han one branch; </w:t>
+      </w:r>
+      <w:r>
+        <w:rPr>
+          <w:u w:val="single"/>
+        </w:rPr>
+        <w:t>Quadruple</w:t>
+      </w:r>
+      <w:r>
+        <w:t xml:space="preserve"> </w:t>
+      </w:r>
+      <w:r>
+        <w:rPr>
+          <w:b/>
+        </w:rPr>
+        <w:t xml:space="preserve">IPT </w:t>
+      </w:r>
+      <w:r>
+        <w:rPr>
+          <w:b/>
+        </w:rPr>
+        <w:t xml:space="preserve">mutants </w:t>
+      </w:r>
+      <w:r>
+        <w:t>formed no branches</w:t>
+      </w:r>
+      <w:r>
+        <w:t>.  **Findings significant with role of CK in promoting branching**</w:t>
+      </w:r>
+    </w:p>
+    <w:p>
+      <w:pPr>
+        <w:pStyle w:val="ListParagraph"/>
+        <w:numPr>
+          <w:ilvl w:val="0"/>
+          <w:numId w:val="1"/>
+        </w:numPr>
+        <w:spacing w:line="240" w:lineRule="auto"/>
+      </w:pPr>
+      <w:r>
+        <w:rPr>
+          <w:u w:val="single"/>
+        </w:rPr>
+        <w:t>Grafted</w:t>
+      </w:r>
+      <w:r>
+        <w:t xml:space="preserve"> </w:t>
+      </w:r>
+      <w:r>
+        <w:rPr>
+          <w:u w:val="single"/>
+        </w:rPr>
+        <w:t>TRIPLE</w:t>
+      </w:r>
+      <w:r>
+        <w:t xml:space="preserve"> </w:t>
+      </w:r>
+      <w:r>
+        <w:rPr>
+          <w:b/>
+        </w:rPr>
+        <w:t xml:space="preserve">IPT mutants </w:t>
+      </w:r>
+      <w:r>
+        <w:t xml:space="preserve">significantly reduced branching compared to WT(Col).  </w:t>
+      </w:r>
+      <w:r>
+        <w:rPr>
+          <w:b/>
+          <w:u w:val="single"/>
+        </w:rPr>
+        <w:t>GRAFTED WT shoot OR root</w:t>
+      </w:r>
+      <w:r>
+        <w:t xml:space="preserve"> resulted in WT levels of branching.  Therefore, CK produced in WHOLE plant rather than shoot alone contribute to branching in intact plants.</w:t>
+      </w:r>
+    </w:p>
+    <w:p>
+      <w:pPr>
+        <w:pStyle w:val="ListParagraph"/>
+        <w:numPr>
+          <w:ilvl w:val="0"/>
+          <w:numId w:val="1"/>
+        </w:numPr>
+        <w:spacing w:line="240" w:lineRule="auto"/>
+      </w:pPr>
+      <w:r>
+        <w:t>SINGLE mutants responded to decapitation by producing more branches. **TRIPLE AND QUADRUPLE MUTANTS DID NOT**</w:t>
+      </w:r>
+    </w:p>
+    <w:p>
+      <w:pPr>
+        <w:pStyle w:val="ListParagraph"/>
+        <w:numPr>
+          <w:ilvl w:val="0"/>
+          <w:numId w:val="1"/>
+        </w:numPr>
+        <w:spacing w:line="240" w:lineRule="auto"/>
+      </w:pPr>
+      <w:r>
+        <w:t>TRIPLE MUTANTS did not even initiate buds, therefore could not activate buds.</w:t>
+      </w:r>
+      <w:r>
+        <w:t xml:space="preserve">  </w:t>
+      </w:r>
+      <w:r>
+        <w:rPr>
+          <w:b/>
+        </w:rPr>
+        <w:t>IPT3</w:t>
+      </w:r>
+      <w:r>
+        <w:t xml:space="preserve"> showed more empty axils than wild-type.  </w:t>
+      </w:r>
+      <w:r>
+        <w:rPr>
+          <w:b/>
+        </w:rPr>
+        <w:t>IPT5</w:t>
+      </w:r>
+      <w:r>
+        <w:t xml:space="preserve"> and </w:t>
+      </w:r>
+      <w:r>
+        <w:rPr>
+          <w:b/>
+        </w:rPr>
+        <w:t>IPT7</w:t>
+      </w:r>
+      <w:r>
+        <w:rPr>
+          <w:b/>
+        </w:rPr>
+        <w:t xml:space="preserve"> </w:t>
+      </w:r>
+      <w:r>
+        <w:t>had</w:t>
+      </w:r>
+      <w:bookmarkStart w:id="0" w:name="_GoBack"/>
+      <w:bookmarkEnd w:id="0"/>
+    </w:p>
+    <w:p>
+      <w:pPr>
+        <w:spacing w:line="240" w:lineRule="auto"/>
+        <w:ind w:left="0"/>
+        <w:rPr>
+          <w:b/>
+        </w:rPr>
+      </w:pPr>
+    </w:p>
+    <w:p>
+      <w:pPr>
+        <w:spacing w:line="240" w:lineRule="auto"/>
+        <w:ind w:left="0"/>
+      </w:pPr>
+      <w:r>
+        <w:rPr>
+          <w:b/>
+        </w:rPr>
+        <w:t>Back ground:</w:t>
+      </w:r>
+      <w:r>
+        <w:t xml:space="preserve">  </w:t>
+      </w:r>
+    </w:p>
+    <w:p>
+      <w:pPr>
+        <w:spacing w:line="240" w:lineRule="auto"/>
         <w:ind w:left="0"/>
         <w:rPr>
           <w:b/>
@@ -50,9 +351,14 @@
         <w:t>Hypotheses:</w:t>
       </w:r>
     </w:p>
-    <w:p/>
     <w:p>
       <w:pPr>
+        <w:spacing w:line="240" w:lineRule="auto"/>
+      </w:pPr>
+    </w:p>
+    <w:p>
+      <w:pPr>
+        <w:spacing w:line="240" w:lineRule="auto"/>
         <w:ind w:left="0"/>
         <w:rPr>
           <w:b/>
@@ -73,6 +379,103 @@
     </w:sectPr>
   </w:body>
 </w:document>
+</file>
+
+<file path=word/numbering.xml><?xml version="1.0" encoding="utf-8"?>
+<w:numbering xmlns:wpc="http://schemas.microsoft.com/office/word/2010/wordprocessingCanvas" xmlns:cx="http://schemas.microsoft.com/office/drawing/2014/chartex" xmlns:cx1="http://schemas.microsoft.com/office/drawing/2015/9/8/chartex" xmlns:cx2="http://schemas.microsoft.com/office/drawing/2015/10/21/chartex" xmlns:cx3="http://schemas.microsoft.com/office/drawing/2016/5/9/chartex" xmlns:cx4="http://schemas.microsoft.com/office/drawing/2016/5/10/chartex" xmlns:cx5="http://schemas.microsoft.com/office/drawing/2016/5/11/chartex" xmlns:mc="http://schemas.openxmlformats.org/markup-compatibility/2006" xmlns:o="urn:schemas-microsoft-com:office:office" xmlns:r="http://schemas.openxmlformats.org/officeDocument/2006/relationships" xmlns:m="http://schemas.openxmlformats.org/officeDocument/2006/math" xmlns:v="urn:schemas-microsoft-com:vml" xmlns:wp14="http://schemas.microsoft.com/office/word/2010/wordprocessingDrawing" xmlns:wp="http://schemas.openxmlformats.org/drawingml/2006/wordprocessingDrawing" xmlns:w10="urn:schemas-microsoft-com:office:word" xmlns:w="http://schemas.openxmlformats.org/wordprocessingml/2006/main" xmlns:w14="http://schemas.microsoft.com/office/word/2010/wordml" xmlns:w15="http://schemas.microsoft.com/office/word/2012/wordml" xmlns:w16se="http://schemas.microsoft.com/office/word/2015/wordml/symex" xmlns:wpg="http://schemas.microsoft.com/office/word/2010/wordprocessingGroup" xmlns:wpi="http://schemas.microsoft.com/office/word/2010/wordprocessingInk" xmlns:wne="http://schemas.microsoft.com/office/word/2006/wordml" xmlns:wps="http://schemas.microsoft.com/office/word/2010/wordprocessingShape" mc:Ignorable="w14 w15 w16se wp14">
+  <w:abstractNum w:abstractNumId="0" w15:restartNumberingAfterBreak="0">
+    <w:nsid w:val="43B06CED"/>
+    <w:multiLevelType w:val="hybridMultilevel"/>
+    <w:tmpl w:val="A1466944"/>
+    <w:lvl w:ilvl="0" w:tplc="F0DA8520">
+      <w:start w:val="1"/>
+      <w:numFmt w:val="decimal"/>
+      <w:lvlText w:val="%1.)"/>
+      <w:lvlJc w:val="left"/>
+      <w:pPr>
+        <w:ind w:left="720" w:hanging="360"/>
+      </w:pPr>
+      <w:rPr>
+        <w:rFonts w:hint="default"/>
+      </w:rPr>
+    </w:lvl>
+    <w:lvl w:ilvl="1" w:tplc="04090019" w:tentative="1">
+      <w:start w:val="1"/>
+      <w:numFmt w:val="lowerLetter"/>
+      <w:lvlText w:val="%2."/>
+      <w:lvlJc w:val="left"/>
+      <w:pPr>
+        <w:ind w:left="1440" w:hanging="360"/>
+      </w:pPr>
+    </w:lvl>
+    <w:lvl w:ilvl="2" w:tplc="0409001B" w:tentative="1">
+      <w:start w:val="1"/>
+      <w:numFmt w:val="lowerRoman"/>
+      <w:lvlText w:val="%3."/>
+      <w:lvlJc w:val="right"/>
+      <w:pPr>
+        <w:ind w:left="2160" w:hanging="180"/>
+      </w:pPr>
+    </w:lvl>
+    <w:lvl w:ilvl="3" w:tplc="0409000F" w:tentative="1">
+      <w:start w:val="1"/>
+      <w:numFmt w:val="decimal"/>
+      <w:lvlText w:val="%4."/>
+      <w:lvlJc w:val="left"/>
+      <w:pPr>
+        <w:ind w:left="2880" w:hanging="360"/>
+      </w:pPr>
+    </w:lvl>
+    <w:lvl w:ilvl="4" w:tplc="04090019" w:tentative="1">
+      <w:start w:val="1"/>
+      <w:numFmt w:val="lowerLetter"/>
+      <w:lvlText w:val="%5."/>
+      <w:lvlJc w:val="left"/>
+      <w:pPr>
+        <w:ind w:left="3600" w:hanging="360"/>
+      </w:pPr>
+    </w:lvl>
+    <w:lvl w:ilvl="5" w:tplc="0409001B" w:tentative="1">
+      <w:start w:val="1"/>
+      <w:numFmt w:val="lowerRoman"/>
+      <w:lvlText w:val="%6."/>
+      <w:lvlJc w:val="right"/>
+      <w:pPr>
+        <w:ind w:left="4320" w:hanging="180"/>
+      </w:pPr>
+    </w:lvl>
+    <w:lvl w:ilvl="6" w:tplc="0409000F" w:tentative="1">
+      <w:start w:val="1"/>
+      <w:numFmt w:val="decimal"/>
+      <w:lvlText w:val="%7."/>
+      <w:lvlJc w:val="left"/>
+      <w:pPr>
+        <w:ind w:left="5040" w:hanging="360"/>
+      </w:pPr>
+    </w:lvl>
+    <w:lvl w:ilvl="7" w:tplc="04090019" w:tentative="1">
+      <w:start w:val="1"/>
+      <w:numFmt w:val="lowerLetter"/>
+      <w:lvlText w:val="%8."/>
+      <w:lvlJc w:val="left"/>
+      <w:pPr>
+        <w:ind w:left="5760" w:hanging="360"/>
+      </w:pPr>
+    </w:lvl>
+    <w:lvl w:ilvl="8" w:tplc="0409001B" w:tentative="1">
+      <w:start w:val="1"/>
+      <w:numFmt w:val="lowerRoman"/>
+      <w:lvlText w:val="%9."/>
+      <w:lvlJc w:val="right"/>
+      <w:pPr>
+        <w:ind w:left="6480" w:hanging="180"/>
+      </w:pPr>
+    </w:lvl>
+  </w:abstractNum>
+  <w:num w:numId="1">
+    <w:abstractNumId w:val="0"/>
+  </w:num>
+</w:numbering>
 </file>
 
 <file path=word/styles.xml><?xml version="1.0" encoding="utf-8"?>
@@ -500,6 +903,17 @@
     <w:semiHidden/>
     <w:unhideWhenUsed/>
   </w:style>
+  <w:style w:type="paragraph" w:styleId="ListParagraph">
+    <w:name w:val="List Paragraph"/>
+    <w:basedOn w:val="Normal"/>
+    <w:uiPriority w:val="34"/>
+    <w:qFormat/>
+    <w:rsid w:val="00316E84"/>
+    <w:pPr>
+      <w:ind w:left="720"/>
+      <w:contextualSpacing/>
+    </w:pPr>
+  </w:style>
 </w:styles>
 </file>
 

</xml_diff>

<commit_message>
Added a figure.  Would like to add it to markdown if possible.
</commit_message>
<xml_diff>
--- a/StatsProjectRunningCommentary.docx
+++ b/StatsProjectRunningCommentary.docx
@@ -35,15 +35,46 @@
       <w:pPr>
         <w:spacing w:line="240" w:lineRule="auto"/>
         <w:ind w:left="0"/>
-      </w:pPr>
-      <w:r>
-        <w:rPr>
-          <w:b/>
-        </w:rPr>
-        <w:t xml:space="preserve">What they found:  </w:t>
-      </w:r>
-      <w:r>
-        <w:t>CKs play little part in auxin-mediated but repression and release from apical dominance, but rather they provide a mechanism for buds to escape apical dominance and activate even in the presence of auxin</w:t>
+        <w:rPr>
+          <w:b/>
+        </w:rPr>
+      </w:pPr>
+      <w:r>
+        <w:rPr>
+          <w:b/>
+        </w:rPr>
+        <w:t xml:space="preserve">Their hypothesis:  </w:t>
+      </w:r>
+      <w:r>
+        <w:rPr>
+          <w:b/>
+          <w:highlight w:val="yellow"/>
+        </w:rPr>
+        <w:t>Not clearly stated??</w:t>
+      </w:r>
+    </w:p>
+    <w:p>
+      <w:pPr>
+        <w:spacing w:line="240" w:lineRule="auto"/>
+        <w:ind w:left="0"/>
+        <w:rPr>
+          <w:b/>
+        </w:rPr>
+      </w:pPr>
+    </w:p>
+    <w:p>
+      <w:pPr>
+        <w:spacing w:line="240" w:lineRule="auto"/>
+        <w:ind w:left="0"/>
+        <w:rPr>
+          <w:b/>
+        </w:rPr>
+      </w:pPr>
+      <w:r>
+        <w:rPr>
+          <w:b/>
+        </w:rPr>
+        <w:t>Methods/Results:</w:t>
       </w:r>
     </w:p>
     <w:p>
@@ -51,9 +82,46 @@
         <w:pStyle w:val="ListParagraph"/>
         <w:numPr>
           <w:ilvl w:val="0"/>
-          <w:numId w:val="1"/>
+          <w:numId w:val="3"/>
         </w:numPr>
         <w:spacing w:line="240" w:lineRule="auto"/>
+        <w:rPr>
+          <w:b/>
+        </w:rPr>
+      </w:pPr>
+      <w:r>
+        <w:rPr>
+          <w:b/>
+        </w:rPr>
+        <w:t>IPT expression levels (of IPT1, IPT3, IPT5, IPT7) were tested</w:t>
+      </w:r>
+      <w:r>
+        <w:rPr>
+          <w:b/>
+        </w:rPr>
+        <w:t xml:space="preserve"> (reference gene was UBC21)</w:t>
+      </w:r>
+      <w:r>
+        <w:rPr>
+          <w:b/>
+        </w:rPr>
+        <w:t xml:space="preserve"> following decapitation to see </w:t>
+      </w:r>
+      <w:r>
+        <w:rPr>
+          <w:b/>
+        </w:rPr>
+        <w:t xml:space="preserve">which ones are responsive to decapitation. </w:t>
+      </w:r>
+    </w:p>
+    <w:p>
+      <w:pPr>
+        <w:pStyle w:val="ListParagraph"/>
+        <w:spacing w:line="240" w:lineRule="auto"/>
+        <w:rPr>
+          <w:b/>
+          <w:highlight w:val="yellow"/>
+        </w:rPr>
       </w:pPr>
       <w:r>
         <w:rPr>
@@ -62,252 +130,632 @@
         <w:t xml:space="preserve"> </w:t>
       </w:r>
       <w:r>
-        <w:t xml:space="preserve">Decapitation </w:t>
-      </w:r>
-      <w:r>
-        <w:t xml:space="preserve">resulted in </w:t>
-      </w:r>
-      <w:r>
-        <w:t>8-fold increase in</w:t>
-      </w:r>
-      <w:r>
-        <w:rPr>
-          <w:b/>
-        </w:rPr>
-        <w:t xml:space="preserve"> IPT3 </w:t>
-      </w:r>
-      <w:r>
-        <w:t>compared to control</w:t>
-      </w:r>
-      <w:r>
-        <w:rPr>
-          <w:b/>
-        </w:rPr>
-        <w:t xml:space="preserve">.  IPT1, IPT5, </w:t>
-      </w:r>
-      <w:r>
-        <w:t xml:space="preserve">and </w:t>
-      </w:r>
-      <w:r>
-        <w:rPr>
-          <w:b/>
-        </w:rPr>
-        <w:t xml:space="preserve">IPT7 </w:t>
-      </w:r>
-      <w:r>
-        <w:t>had no significant results.</w:t>
-      </w:r>
+        <w:rPr>
+          <w:b/>
+          <w:highlight w:val="yellow"/>
+        </w:rPr>
+        <w:t xml:space="preserve">8-fold increase in </w:t>
+      </w:r>
+      <w:r>
+        <w:rPr>
+          <w:b/>
+          <w:highlight w:val="yellow"/>
+          <w:u w:val="single"/>
+        </w:rPr>
+        <w:t>IPT3.</w:t>
+      </w:r>
+      <w:r>
+        <w:rPr>
+          <w:b/>
+          <w:highlight w:val="yellow"/>
+        </w:rPr>
+        <w:t xml:space="preserve">  No significant changes in the other three.</w:t>
+      </w:r>
+    </w:p>
+    <w:p>
+      <w:pPr>
+        <w:pStyle w:val="ListParagraph"/>
+        <w:spacing w:line="240" w:lineRule="auto"/>
+        <w:rPr>
+          <w:b/>
+        </w:rPr>
+      </w:pPr>
     </w:p>
     <w:p>
       <w:pPr>
         <w:pStyle w:val="ListParagraph"/>
         <w:numPr>
           <w:ilvl w:val="0"/>
-          <w:numId w:val="1"/>
+          <w:numId w:val="3"/>
         </w:numPr>
         <w:spacing w:line="240" w:lineRule="auto"/>
-      </w:pPr>
-      <w:r>
-        <w:rPr>
+        <w:rPr>
+          <w:b/>
+        </w:rPr>
+      </w:pPr>
+      <w:r>
+        <w:rPr>
+          <w:b/>
+        </w:rPr>
+        <w:t>Effect of mutated (non-functioning) IPT on branching was tested.</w:t>
+      </w:r>
+    </w:p>
+    <w:p>
+      <w:pPr>
+        <w:pStyle w:val="ListParagraph"/>
+        <w:spacing w:line="240" w:lineRule="auto"/>
+      </w:pPr>
+      <w:r>
+        <w:rPr>
+          <w:highlight w:val="yellow"/>
           <w:u w:val="single"/>
         </w:rPr>
         <w:t>Single</w:t>
       </w:r>
       <w:r>
+        <w:rPr>
+          <w:highlight w:val="yellow"/>
+        </w:rPr>
         <w:t xml:space="preserve"> </w:t>
       </w:r>
       <w:r>
         <w:rPr>
           <w:b/>
+          <w:highlight w:val="yellow"/>
         </w:rPr>
         <w:t>IPT</w:t>
       </w:r>
       <w:r>
+        <w:rPr>
+          <w:highlight w:val="yellow"/>
+        </w:rPr>
         <w:t xml:space="preserve"> </w:t>
       </w:r>
       <w:r>
         <w:rPr>
           <w:b/>
+          <w:highlight w:val="yellow"/>
         </w:rPr>
         <w:t>mutants</w:t>
       </w:r>
       <w:r>
-        <w:t xml:space="preserve"> formed less than one branch on average compared to WT (Col)</w:t>
-      </w:r>
-      <w:r>
-        <w:t xml:space="preserve">; </w:t>
-      </w:r>
-      <w:r>
-        <w:rPr>
+        <w:rPr>
+          <w:highlight w:val="yellow"/>
+        </w:rPr>
+        <w:t xml:space="preserve"> formed less than one branch on average compared to WT (Col); </w:t>
+      </w:r>
+      <w:r>
+        <w:rPr>
+          <w:highlight w:val="yellow"/>
           <w:u w:val="single"/>
         </w:rPr>
         <w:t>Triple</w:t>
       </w:r>
       <w:r>
+        <w:rPr>
+          <w:highlight w:val="yellow"/>
+        </w:rPr>
         <w:t xml:space="preserve"> </w:t>
       </w:r>
       <w:r>
         <w:rPr>
           <w:b/>
+          <w:highlight w:val="yellow"/>
         </w:rPr>
         <w:t>IPT</w:t>
       </w:r>
       <w:r>
+        <w:rPr>
+          <w:highlight w:val="yellow"/>
+        </w:rPr>
         <w:t xml:space="preserve"> </w:t>
       </w:r>
       <w:r>
         <w:rPr>
           <w:b/>
+          <w:highlight w:val="yellow"/>
         </w:rPr>
         <w:t>mutants</w:t>
       </w:r>
       <w:r>
+        <w:rPr>
+          <w:highlight w:val="yellow"/>
+        </w:rPr>
+        <w:t xml:space="preserve"> formed similarly less than one branch; </w:t>
+      </w:r>
+      <w:r>
+        <w:rPr>
+          <w:highlight w:val="yellow"/>
+          <w:u w:val="single"/>
+        </w:rPr>
+        <w:t>Quadruple</w:t>
+      </w:r>
+      <w:r>
+        <w:rPr>
+          <w:highlight w:val="yellow"/>
+        </w:rPr>
         <w:t xml:space="preserve"> </w:t>
       </w:r>
       <w:r>
-        <w:t>formed similarly less t</w:t>
-      </w:r>
-      <w:r>
-        <w:t xml:space="preserve">han one branch; </w:t>
-      </w:r>
-      <w:r>
-        <w:rPr>
-          <w:u w:val="single"/>
-        </w:rPr>
-        <w:t>Quadruple</w:t>
-      </w:r>
-      <w:r>
-        <w:t xml:space="preserve"> </w:t>
-      </w:r>
-      <w:r>
-        <w:rPr>
-          <w:b/>
-        </w:rPr>
-        <w:t xml:space="preserve">IPT </w:t>
-      </w:r>
-      <w:r>
-        <w:rPr>
-          <w:b/>
-        </w:rPr>
-        <w:t xml:space="preserve">mutants </w:t>
-      </w:r>
-      <w:r>
-        <w:t>formed no branches</w:t>
-      </w:r>
-      <w:r>
-        <w:t>.  **Findings significant with role of CK in promoting branching**</w:t>
-      </w:r>
+        <w:rPr>
+          <w:b/>
+          <w:highlight w:val="yellow"/>
+        </w:rPr>
+        <w:t xml:space="preserve">IPT mutants </w:t>
+      </w:r>
+      <w:r>
+        <w:rPr>
+          <w:highlight w:val="yellow"/>
+        </w:rPr>
+        <w:t>formed no branches.  **Findings significant with role of CK in promoting branching**</w:t>
+      </w:r>
+    </w:p>
+    <w:p>
+      <w:pPr>
+        <w:pStyle w:val="ListParagraph"/>
+        <w:spacing w:line="240" w:lineRule="auto"/>
+      </w:pPr>
     </w:p>
     <w:p>
       <w:pPr>
         <w:pStyle w:val="ListParagraph"/>
         <w:numPr>
           <w:ilvl w:val="0"/>
-          <w:numId w:val="1"/>
+          <w:numId w:val="3"/>
         </w:numPr>
         <w:spacing w:line="240" w:lineRule="auto"/>
-      </w:pPr>
-      <w:r>
-        <w:rPr>
+        <w:rPr>
+          <w:b/>
+        </w:rPr>
+      </w:pPr>
+      <w:r>
+        <w:rPr>
+          <w:b/>
+        </w:rPr>
+        <w:t xml:space="preserve">Grafting was done in the </w:t>
+      </w:r>
+      <w:r>
+        <w:rPr>
+          <w:b/>
           <w:u w:val="single"/>
         </w:rPr>
+        <w:t>TRIPLE IPT MUTANTS</w:t>
+      </w:r>
+      <w:r>
+        <w:rPr>
+          <w:b/>
+        </w:rPr>
+        <w:t xml:space="preserve"> to test where in the plant IPT is required to promote branching.</w:t>
+      </w:r>
+    </w:p>
+    <w:p>
+      <w:pPr>
+        <w:pStyle w:val="ListParagraph"/>
+        <w:spacing w:line="240" w:lineRule="auto"/>
+      </w:pPr>
+      <w:r>
+        <w:rPr>
+          <w:highlight w:val="yellow"/>
+          <w:u w:val="single"/>
+        </w:rPr>
         <w:t>Grafted</w:t>
       </w:r>
       <w:r>
+        <w:rPr>
+          <w:highlight w:val="yellow"/>
+        </w:rPr>
         <w:t xml:space="preserve"> </w:t>
       </w:r>
       <w:r>
         <w:rPr>
+          <w:highlight w:val="yellow"/>
           <w:u w:val="single"/>
         </w:rPr>
         <w:t>TRIPLE</w:t>
       </w:r>
       <w:r>
+        <w:rPr>
+          <w:highlight w:val="yellow"/>
+        </w:rPr>
         <w:t xml:space="preserve"> </w:t>
       </w:r>
       <w:r>
         <w:rPr>
           <w:b/>
+          <w:highlight w:val="yellow"/>
         </w:rPr>
         <w:t xml:space="preserve">IPT mutants </w:t>
       </w:r>
       <w:r>
+        <w:rPr>
+          <w:highlight w:val="yellow"/>
+        </w:rPr>
         <w:t xml:space="preserve">significantly reduced branching compared to WT(Col).  </w:t>
       </w:r>
       <w:r>
         <w:rPr>
           <w:b/>
+          <w:highlight w:val="yellow"/>
           <w:u w:val="single"/>
         </w:rPr>
         <w:t>GRAFTED WT shoot OR root</w:t>
       </w:r>
       <w:r>
+        <w:rPr>
+          <w:highlight w:val="yellow"/>
+        </w:rPr>
         <w:t xml:space="preserve"> resulted in WT levels of branching.  Therefore, CK produced in WHOLE plant rather than shoot alone contribute to branching in intact plants.</w:t>
       </w:r>
+    </w:p>
+    <w:p>
+      <w:pPr>
+        <w:pStyle w:val="ListParagraph"/>
+        <w:spacing w:line="240" w:lineRule="auto"/>
+      </w:pPr>
     </w:p>
     <w:p>
       <w:pPr>
         <w:pStyle w:val="ListParagraph"/>
         <w:numPr>
           <w:ilvl w:val="0"/>
-          <w:numId w:val="1"/>
+          <w:numId w:val="3"/>
         </w:numPr>
         <w:spacing w:line="240" w:lineRule="auto"/>
-      </w:pPr>
-      <w:r>
-        <w:t>SINGLE mutants responded to decapitation by producing more branches. **TRIPLE AND QUADRUPLE MUTANTS DID NOT**</w:t>
-      </w:r>
+        <w:rPr>
+          <w:b/>
+        </w:rPr>
+      </w:pPr>
+      <w:r>
+        <w:rPr>
+          <w:b/>
+        </w:rPr>
+        <w:t>Tested whether the target IPT genes (1, 3, 5, &amp; 7) are required for auxin-mediated apical dominance.  Done by decapitating mutant plants.</w:t>
+      </w:r>
+    </w:p>
+    <w:p>
+      <w:pPr>
+        <w:pStyle w:val="ListParagraph"/>
+        <w:spacing w:line="240" w:lineRule="auto"/>
+        <w:rPr>
+          <w:highlight w:val="yellow"/>
+        </w:rPr>
+      </w:pPr>
+      <w:r>
+        <w:rPr>
+          <w:highlight w:val="yellow"/>
+          <w:u w:val="single"/>
+        </w:rPr>
+        <w:t>SINGLE IPT</w:t>
+      </w:r>
+      <w:r>
+        <w:rPr>
+          <w:highlight w:val="yellow"/>
+        </w:rPr>
+        <w:t xml:space="preserve"> mutants responded to decapitation by producing more branches. **</w:t>
+      </w:r>
+      <w:r>
+        <w:rPr>
+          <w:highlight w:val="yellow"/>
+          <w:u w:val="single"/>
+        </w:rPr>
+        <w:t>TRIPLE</w:t>
+      </w:r>
+      <w:r>
+        <w:rPr>
+          <w:highlight w:val="yellow"/>
+        </w:rPr>
+        <w:t xml:space="preserve"> AND </w:t>
+      </w:r>
+      <w:r>
+        <w:rPr>
+          <w:highlight w:val="yellow"/>
+          <w:u w:val="single"/>
+        </w:rPr>
+        <w:t>QUADRUPLE IPT MUTANTS</w:t>
+      </w:r>
+      <w:r>
+        <w:rPr>
+          <w:highlight w:val="yellow"/>
+        </w:rPr>
+        <w:t xml:space="preserve"> DID NOT**</w:t>
+      </w:r>
+    </w:p>
+    <w:p>
+      <w:pPr>
+        <w:pStyle w:val="ListParagraph"/>
+        <w:spacing w:line="240" w:lineRule="auto"/>
+      </w:pPr>
+      <w:r>
+        <w:rPr>
+          <w:highlight w:val="green"/>
+          <w:u w:val="single"/>
+        </w:rPr>
+        <w:t>TRIPLE MUTANTS</w:t>
+      </w:r>
+      <w:r>
+        <w:rPr>
+          <w:highlight w:val="green"/>
+        </w:rPr>
+        <w:t xml:space="preserve"> did not even initiate buds, therefore could not activate buds.  </w:t>
+      </w:r>
+      <w:r>
+        <w:rPr>
+          <w:b/>
+          <w:highlight w:val="green"/>
+        </w:rPr>
+        <w:t>IPT3</w:t>
+      </w:r>
+      <w:r>
+        <w:rPr>
+          <w:highlight w:val="green"/>
+        </w:rPr>
+        <w:t xml:space="preserve"> showed more empty axils than wild-</w:t>
+      </w:r>
+      <w:r>
+        <w:rPr>
+          <w:highlight w:val="green"/>
+        </w:rPr>
+        <w:t xml:space="preserve">type.  </w:t>
+      </w:r>
+      <w:r>
+        <w:rPr>
+          <w:b/>
+          <w:highlight w:val="green"/>
+        </w:rPr>
+        <w:t>IPT5</w:t>
+      </w:r>
+      <w:r>
+        <w:rPr>
+          <w:highlight w:val="green"/>
+        </w:rPr>
+        <w:t xml:space="preserve"> and </w:t>
+      </w:r>
+      <w:r>
+        <w:rPr>
+          <w:b/>
+          <w:highlight w:val="green"/>
+        </w:rPr>
+        <w:t xml:space="preserve">IPT7 </w:t>
+      </w:r>
+      <w:r>
+        <w:rPr>
+          <w:highlight w:val="green"/>
+        </w:rPr>
+        <w:t>had similar numbers of empty axils than wildtype.  Reduced branching in these is most likely due to lack of bud development.</w:t>
+      </w:r>
+      <w:r>
+        <w:t xml:space="preserve">  </w:t>
+      </w:r>
+    </w:p>
+    <w:p>
+      <w:pPr>
+        <w:pStyle w:val="ListParagraph"/>
+        <w:spacing w:line="240" w:lineRule="auto"/>
+        <w:rPr>
+          <w:b/>
+        </w:rPr>
+      </w:pPr>
     </w:p>
     <w:p>
       <w:pPr>
         <w:pStyle w:val="ListParagraph"/>
         <w:numPr>
           <w:ilvl w:val="0"/>
-          <w:numId w:val="1"/>
+          <w:numId w:val="3"/>
         </w:numPr>
         <w:spacing w:line="240" w:lineRule="auto"/>
-      </w:pPr>
-      <w:r>
-        <w:t>TRIPLE MUTANTS did not even initiate buds, therefore could not activate buds.</w:t>
+        <w:rPr>
+          <w:b/>
+        </w:rPr>
+      </w:pPr>
+      <w:r>
+        <w:rPr>
+          <w:b/>
+        </w:rPr>
+        <w:t>Explored the role of SL in CK mutants (arr3,4,5,6,7,15) and compared to wild-type as well as CK mutants with auxin alone.</w:t>
+      </w:r>
+    </w:p>
+    <w:p>
+      <w:pPr>
+        <w:pStyle w:val="ListParagraph"/>
+        <w:spacing w:line="240" w:lineRule="auto"/>
+        <w:rPr>
+          <w:b/>
+        </w:rPr>
+      </w:pPr>
+      <w:r>
+        <w:rPr>
+          <w:b/>
+          <w:highlight w:val="yellow"/>
+        </w:rPr>
+        <w:t>SL applied with auxin inhibited buds more than auxin alone</w:t>
+      </w:r>
+      <w:r>
+        <w:rPr>
+          <w:b/>
+          <w:highlight w:val="yellow"/>
+        </w:rPr>
+        <w:t xml:space="preserve"> did</w:t>
+      </w:r>
+      <w:r>
+        <w:rPr>
+          <w:b/>
+          <w:highlight w:val="yellow"/>
+        </w:rPr>
+        <w:t>.  Determined a consistency with the canalization-based hypothesis.</w:t>
+      </w:r>
+    </w:p>
+    <w:p>
+      <w:pPr>
+        <w:pStyle w:val="ListParagraph"/>
+        <w:spacing w:line="240" w:lineRule="auto"/>
+        <w:rPr>
+          <w:b/>
+        </w:rPr>
+      </w:pPr>
+    </w:p>
+    <w:p>
+      <w:pPr>
+        <w:pStyle w:val="ListParagraph"/>
+        <w:numPr>
+          <w:ilvl w:val="0"/>
+          <w:numId w:val="3"/>
+        </w:numPr>
+        <w:spacing w:line="240" w:lineRule="auto"/>
+        <w:rPr>
+          <w:b/>
+        </w:rPr>
+      </w:pPr>
+      <w:r>
+        <w:rPr>
+          <w:b/>
+        </w:rPr>
+        <w:t>Compared CK mutants to wild-type in high nitrate and low nitrate conditions and found that CK may be important to enhance branching under high nitrate.</w:t>
+      </w:r>
+    </w:p>
+    <w:p>
+      <w:pPr>
+        <w:pStyle w:val="ListParagraph"/>
+        <w:spacing w:line="240" w:lineRule="auto"/>
+        <w:rPr>
+          <w:b/>
+        </w:rPr>
+      </w:pPr>
+    </w:p>
+    <w:p>
+      <w:pPr>
+        <w:spacing w:line="240" w:lineRule="auto"/>
+        <w:ind w:left="0"/>
+      </w:pPr>
+    </w:p>
+    <w:p>
+      <w:pPr>
+        <w:spacing w:line="240" w:lineRule="auto"/>
+        <w:ind w:left="0"/>
+      </w:pPr>
+      <w:r>
+        <w:rPr>
+          <w:b/>
+        </w:rPr>
+        <w:t>In a nutshell</w:t>
+      </w:r>
+      <w:r>
+        <w:rPr>
+          <w:b/>
+        </w:rPr>
+        <w:t xml:space="preserve">:  </w:t>
+      </w:r>
+      <w:r>
+        <w:t>CKs play little part in auxin-mediated but repression and release from apical dominance, but rather they provide a mechanism for buds to escape apical dominance and activate even in the presence of auxin</w:t>
+      </w:r>
+    </w:p>
+    <w:p>
+      <w:pPr>
+        <w:spacing w:line="240" w:lineRule="auto"/>
+        <w:ind w:left="0"/>
+      </w:pPr>
+      <w:r>
+        <w:rPr>
+          <w:b/>
+        </w:rPr>
+        <w:t>Back ground:</w:t>
       </w:r>
       <w:r>
         <w:t xml:space="preserve">  </w:t>
       </w:r>
       <w:r>
-        <w:rPr>
-          <w:b/>
-        </w:rPr>
-        <w:t>IPT3</w:t>
-      </w:r>
-      <w:r>
-        <w:t xml:space="preserve"> showed more empty axils than wild-type.  </w:t>
-      </w:r>
-      <w:r>
-        <w:rPr>
-          <w:b/>
-        </w:rPr>
-        <w:t>IPT5</w:t>
-      </w:r>
-      <w:r>
-        <w:t xml:space="preserve"> and </w:t>
-      </w:r>
-      <w:r>
-        <w:rPr>
-          <w:b/>
-        </w:rPr>
-        <w:t>IPT7</w:t>
-      </w:r>
-      <w:r>
-        <w:rPr>
-          <w:b/>
-        </w:rPr>
-        <w:t xml:space="preserve"> </w:t>
-      </w:r>
-      <w:r>
-        <w:t>had</w:t>
+        <w:t xml:space="preserve">In </w:t>
+      </w:r>
+      <w:r>
+        <w:t xml:space="preserve">plants, </w:t>
+      </w:r>
+      <w:r>
+        <w:t>apical dominance</w:t>
+      </w:r>
+      <w:r>
+        <w:t xml:space="preserve"> occurs when auxin (a hormone that acidifies cell walls by causing cells to pump hydrogen atoms into th</w:t>
       </w:r>
       <w:bookmarkStart w:id="0" w:name="_GoBack"/>
       <w:bookmarkEnd w:id="0"/>
+      <w:r>
+        <w:t xml:space="preserve">e cell wall) travels rootward down the stalk, inhibiting </w:t>
+      </w:r>
+      <w:r>
+        <w:lastRenderedPageBreak/>
+        <w:t xml:space="preserve">axillary branching from occurring.  </w:t>
+      </w:r>
+      <w:r>
+        <w:t>This is an indirect influence</w:t>
+      </w:r>
+      <w:r>
+        <w:t xml:space="preserve"> via secondary messengers</w:t>
+      </w:r>
+      <w:r>
+        <w:t>.</w:t>
+      </w:r>
+      <w:r>
+        <w:t xml:space="preserve"> </w:t>
+      </w:r>
+      <w:r>
+        <w:t xml:space="preserve">Auxin downregulates </w:t>
+      </w:r>
+      <w:r>
+        <w:t>cytokinin (CK)</w:t>
+      </w:r>
+      <w:r>
+        <w:t xml:space="preserve"> </w:t>
+      </w:r>
+      <w:r>
+        <w:t xml:space="preserve">and </w:t>
+      </w:r>
+      <w:r>
+        <w:t xml:space="preserve">upregulates </w:t>
+      </w:r>
+      <w:proofErr w:type="spellStart"/>
+      <w:r>
+        <w:t>strigolactone</w:t>
+      </w:r>
+      <w:proofErr w:type="spellEnd"/>
+      <w:r>
+        <w:t xml:space="preserve"> (SL), hormones that increase and inhibit bud growth, respectively.  </w:t>
+      </w:r>
+      <w:r>
+        <w:t>When a plant is decapitated, the auxin</w:t>
+      </w:r>
+      <w:r>
+        <w:t xml:space="preserve"> source is removed and </w:t>
+      </w:r>
+      <w:r>
+        <w:t xml:space="preserve">bud growth and </w:t>
+      </w:r>
+      <w:r>
+        <w:t>expression of Isopentenyl transferase (IPT</w:t>
+      </w:r>
+      <w:r>
+        <w:t xml:space="preserve">) -  involved in prenylation of adenines as </w:t>
+      </w:r>
+      <w:proofErr w:type="spellStart"/>
+      <w:r>
+        <w:t>cytokinins</w:t>
+      </w:r>
+      <w:proofErr w:type="spellEnd"/>
+      <w:r>
+        <w:t xml:space="preserve"> - are</w:t>
+      </w:r>
+      <w:r>
+        <w:t xml:space="preserve"> more likely to increase.  </w:t>
+      </w:r>
+      <w:r>
+        <w:t>A more in-depth description of the relationship between and a</w:t>
+      </w:r>
+      <w:r>
+        <w:t>mong these hormones, enzymes, and the involved gene groups of interest is shown in Figure 1.</w:t>
+      </w:r>
+    </w:p>
+    <w:p>
+      <w:pPr>
+        <w:spacing w:line="240" w:lineRule="auto"/>
+      </w:pPr>
     </w:p>
     <w:p>
       <w:pPr>
@@ -317,21 +765,80 @@
           <w:b/>
         </w:rPr>
       </w:pPr>
+      <w:r>
+        <w:rPr>
+          <w:b/>
+          <w:noProof/>
+        </w:rPr>
+        <mc:AlternateContent>
+          <mc:Choice Requires="wpi">
+            <w:drawing>
+              <wp:anchor distT="0" distB="0" distL="114300" distR="114300" simplePos="0" relativeHeight="251659264" behindDoc="0" locked="0" layoutInCell="1" allowOverlap="1">
+                <wp:simplePos x="0" y="0"/>
+                <wp:positionH relativeFrom="column">
+                  <wp:posOffset>-47670</wp:posOffset>
+                </wp:positionH>
+                <wp:positionV relativeFrom="paragraph">
+                  <wp:posOffset>-19275</wp:posOffset>
+                </wp:positionV>
+                <wp:extent cx="360" cy="360"/>
+                <wp:effectExtent l="0" t="0" r="0" b="0"/>
+                <wp:wrapNone/>
+                <wp:docPr id="5" name="Ink 5"/>
+                <wp:cNvGraphicFramePr/>
+                <a:graphic xmlns:a="http://schemas.openxmlformats.org/drawingml/2006/main">
+                  <a:graphicData uri="http://schemas.microsoft.com/office/word/2010/wordprocessingInk">
+                    <w14:contentPart bwMode="auto" r:id="rId7">
+                      <w14:nvContentPartPr>
+                        <w14:cNvContentPartPr/>
+                      </w14:nvContentPartPr>
+                      <w14:xfrm>
+                        <a:off x="0" y="0"/>
+                        <a:ext cx="360" cy="360"/>
+                      </w14:xfrm>
+                    </w14:contentPart>
+                  </a:graphicData>
+                </a:graphic>
+              </wp:anchor>
+            </w:drawing>
+          </mc:Choice>
+          <mc:Fallback>
+            <w:pict>
+              <v:shapetype w14:anchorId="02AB22ED" id="_x0000_t75" coordsize="21600,21600" o:spt="75" o:preferrelative="t" path="m@4@5l@4@11@9@11@9@5xe" filled="f" stroked="f">
+                <v:stroke joinstyle="miter"/>
+                <v:formulas>
+                  <v:f eqn="if lineDrawn pixelLineWidth 0"/>
+                  <v:f eqn="sum @0 1 0"/>
+                  <v:f eqn="sum 0 0 @1"/>
+                  <v:f eqn="prod @2 1 2"/>
+                  <v:f eqn="prod @3 21600 pixelWidth"/>
+                  <v:f eqn="prod @3 21600 pixelHeight"/>
+                  <v:f eqn="sum @0 0 1"/>
+                  <v:f eqn="prod @6 1 2"/>
+                  <v:f eqn="prod @7 21600 pixelWidth"/>
+                  <v:f eqn="sum @8 21600 0"/>
+                  <v:f eqn="prod @7 21600 pixelHeight"/>
+                  <v:f eqn="sum @10 21600 0"/>
+                </v:formulas>
+                <v:path o:extrusionok="f" gradientshapeok="t" o:connecttype="rect"/>
+                <o:lock v:ext="edit" aspectratio="t"/>
+              </v:shapetype>
+              <v:shape id="Ink 5" o:spid="_x0000_s1026" type="#_x0000_t75" style="position:absolute;margin-left:-4.1pt;margin-top:-1.85pt;width:.8pt;height:.8pt;z-index:251659264;visibility:visible;mso-wrap-style:square;mso-wrap-distance-left:9pt;mso-wrap-distance-top:0;mso-wrap-distance-right:9pt;mso-wrap-distance-bottom:0;mso-position-horizontal:absolute;mso-position-horizontal-relative:text;mso-position-vertical:absolute;mso-position-vertical-relative:text" o:gfxdata="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">
+                <v:imagedata r:id="rId8" o:title=""/>
+              </v:shape>
+            </w:pict>
+          </mc:Fallback>
+        </mc:AlternateContent>
+      </w:r>
     </w:p>
     <w:p>
       <w:pPr>
         <w:spacing w:line="240" w:lineRule="auto"/>
         <w:ind w:left="0"/>
-      </w:pPr>
-      <w:r>
-        <w:rPr>
-          <w:b/>
-        </w:rPr>
-        <w:t>Back ground:</w:t>
-      </w:r>
-      <w:r>
-        <w:t xml:space="preserve">  </w:t>
-      </w:r>
+        <w:rPr>
+          <w:b/>
+        </w:rPr>
+      </w:pPr>
     </w:p>
     <w:p>
       <w:pPr>
@@ -339,22 +846,14 @@
         <w:ind w:left="0"/>
         <w:rPr>
           <w:b/>
-          <w:sz w:val="24"/>
-          <w:szCs w:val="24"/>
-          <w:u w:val="single"/>
-        </w:rPr>
-      </w:pPr>
-      <w:r>
-        <w:rPr>
-          <w:b/>
-        </w:rPr>
-        <w:t>Hypotheses:</w:t>
-      </w:r>
-    </w:p>
-    <w:p>
-      <w:pPr>
-        <w:spacing w:line="240" w:lineRule="auto"/>
-      </w:pPr>
+        </w:rPr>
+      </w:pPr>
+      <w:r>
+        <w:rPr>
+          <w:b/>
+        </w:rPr>
+        <w:t>Figure 1.</w:t>
+      </w:r>
     </w:p>
     <w:p>
       <w:pPr>
@@ -367,9 +866,1531 @@
       <w:r>
         <w:rPr>
           <w:b/>
-        </w:rPr>
-        <w:t>What and how are we analyzing?</w:t>
-      </w:r>
+          <w:noProof/>
+        </w:rPr>
+        <mc:AlternateContent>
+          <mc:Choice Requires="wps">
+            <w:drawing>
+              <wp:anchor distT="0" distB="0" distL="114300" distR="114300" simplePos="0" relativeHeight="251669504" behindDoc="0" locked="0" layoutInCell="1" allowOverlap="1">
+                <wp:simplePos x="0" y="0"/>
+                <wp:positionH relativeFrom="column">
+                  <wp:posOffset>3438524</wp:posOffset>
+                </wp:positionH>
+                <wp:positionV relativeFrom="paragraph">
+                  <wp:posOffset>202565</wp:posOffset>
+                </wp:positionV>
+                <wp:extent cx="1571625" cy="457200"/>
+                <wp:effectExtent l="38100" t="0" r="9525" b="95250"/>
+                <wp:wrapNone/>
+                <wp:docPr id="20" name="Connector: Elbow 20"/>
+                <wp:cNvGraphicFramePr/>
+                <a:graphic xmlns:a="http://schemas.openxmlformats.org/drawingml/2006/main">
+                  <a:graphicData uri="http://schemas.microsoft.com/office/word/2010/wordprocessingShape">
+                    <wps:wsp>
+                      <wps:cNvCnPr/>
+                      <wps:spPr>
+                        <a:xfrm flipH="1">
+                          <a:off x="0" y="0"/>
+                          <a:ext cx="1571625" cy="457200"/>
+                        </a:xfrm>
+                        <a:prstGeom prst="bentConnector3">
+                          <a:avLst/>
+                        </a:prstGeom>
+                        <a:ln w="19050">
+                          <a:tailEnd type="triangle"/>
+                        </a:ln>
+                      </wps:spPr>
+                      <wps:style>
+                        <a:lnRef idx="1">
+                          <a:schemeClr val="dk1"/>
+                        </a:lnRef>
+                        <a:fillRef idx="0">
+                          <a:schemeClr val="dk1"/>
+                        </a:fillRef>
+                        <a:effectRef idx="0">
+                          <a:schemeClr val="dk1"/>
+                        </a:effectRef>
+                        <a:fontRef idx="minor">
+                          <a:schemeClr val="tx1"/>
+                        </a:fontRef>
+                      </wps:style>
+                      <wps:bodyPr/>
+                    </wps:wsp>
+                  </a:graphicData>
+                </a:graphic>
+                <wp14:sizeRelH relativeFrom="margin">
+                  <wp14:pctWidth>0</wp14:pctWidth>
+                </wp14:sizeRelH>
+                <wp14:sizeRelV relativeFrom="margin">
+                  <wp14:pctHeight>0</wp14:pctHeight>
+                </wp14:sizeRelV>
+              </wp:anchor>
+            </w:drawing>
+          </mc:Choice>
+          <mc:Fallback>
+            <w:pict>
+              <v:shapetype w14:anchorId="32259104" id="_x0000_t34" coordsize="21600,21600" o:spt="34" o:oned="t" adj="10800" path="m,l@0,0@0,21600,21600,21600e" filled="f">
+                <v:stroke joinstyle="miter"/>
+                <v:formulas>
+                  <v:f eqn="val #0"/>
+                </v:formulas>
+                <v:path arrowok="t" fillok="f" o:connecttype="none"/>
+                <v:handles>
+                  <v:h position="#0,center"/>
+                </v:handles>
+                <o:lock v:ext="edit" shapetype="t"/>
+              </v:shapetype>
+              <v:shape id="Connector: Elbow 20" o:spid="_x0000_s1026" type="#_x0000_t34" style="position:absolute;margin-left:270.75pt;margin-top:15.95pt;width:123.75pt;height:36pt;flip:x;z-index:251669504;visibility:visible;mso-wrap-style:square;mso-width-percent:0;mso-height-percent:0;mso-wrap-distance-left:9pt;mso-wrap-distance-top:0;mso-wrap-distance-right:9pt;mso-wrap-distance-bottom:0;mso-position-horizontal:absolute;mso-position-horizontal-relative:text;mso-position-vertical:absolute;mso-position-vertical-relative:text;mso-width-percent:0;mso-height-percent:0;mso-width-relative:margin;mso-height-relative:margin" o:gfxdata="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" strokecolor="black [3200]" strokeweight="1.5pt">
+                <v:stroke endarrow="block"/>
+              </v:shape>
+            </w:pict>
+          </mc:Fallback>
+        </mc:AlternateContent>
+      </w:r>
+      <w:r>
+        <w:rPr>
+          <w:b/>
+          <w:noProof/>
+        </w:rPr>
+        <mc:AlternateContent>
+          <mc:Choice Requires="wps">
+            <w:drawing>
+              <wp:anchor distT="0" distB="0" distL="114300" distR="114300" simplePos="0" relativeHeight="251666432" behindDoc="0" locked="0" layoutInCell="1" allowOverlap="1">
+                <wp:simplePos x="0" y="0"/>
+                <wp:positionH relativeFrom="column">
+                  <wp:posOffset>4410075</wp:posOffset>
+                </wp:positionH>
+                <wp:positionV relativeFrom="paragraph">
+                  <wp:posOffset>202565</wp:posOffset>
+                </wp:positionV>
+                <wp:extent cx="1247775" cy="600075"/>
+                <wp:effectExtent l="0" t="0" r="28575" b="28575"/>
+                <wp:wrapNone/>
+                <wp:docPr id="17" name="Text Box 17"/>
+                <wp:cNvGraphicFramePr/>
+                <a:graphic xmlns:a="http://schemas.openxmlformats.org/drawingml/2006/main">
+                  <a:graphicData uri="http://schemas.microsoft.com/office/word/2010/wordprocessingShape">
+                    <wps:wsp>
+                      <wps:cNvSpPr txBox="1"/>
+                      <wps:spPr>
+                        <a:xfrm>
+                          <a:off x="0" y="0"/>
+                          <a:ext cx="1247775" cy="600075"/>
+                        </a:xfrm>
+                        <a:prstGeom prst="rect">
+                          <a:avLst/>
+                        </a:prstGeom>
+                        <a:solidFill>
+                          <a:schemeClr val="lt1"/>
+                        </a:solidFill>
+                        <a:ln w="6350">
+                          <a:solidFill>
+                            <a:prstClr val="black"/>
+                          </a:solidFill>
+                        </a:ln>
+                      </wps:spPr>
+                      <wps:txbx>
+                        <w:txbxContent>
+                          <w:p>
+                            <w:pPr>
+                              <w:spacing w:line="240" w:lineRule="auto"/>
+                              <w:ind w:left="0"/>
+                              <w:rPr>
+                                <w:b/>
+                              </w:rPr>
+                            </w:pPr>
+                            <w:r>
+                              <w:rPr>
+                                <w:b/>
+                                <w:sz w:val="28"/>
+                                <w:szCs w:val="28"/>
+                              </w:rPr>
+                              <w:t xml:space="preserve">ABA </w:t>
+                            </w:r>
+                            <w:r>
+                              <w:rPr>
+                                <w:b/>
+                              </w:rPr>
+                              <w:t>(gene group)</w:t>
+                            </w:r>
+                          </w:p>
+                        </w:txbxContent>
+                      </wps:txbx>
+                      <wps:bodyPr rot="0" spcFirstLastPara="0" vertOverflow="overflow" horzOverflow="overflow" vert="horz" wrap="square" lIns="91440" tIns="45720" rIns="91440" bIns="45720" numCol="1" spcCol="0" rtlCol="0" fromWordArt="0" anchor="t" anchorCtr="0" forceAA="0" compatLnSpc="1">
+                        <a:prstTxWarp prst="textNoShape">
+                          <a:avLst/>
+                        </a:prstTxWarp>
+                        <a:noAutofit/>
+                      </wps:bodyPr>
+                    </wps:wsp>
+                  </a:graphicData>
+                </a:graphic>
+              </wp:anchor>
+            </w:drawing>
+          </mc:Choice>
+          <mc:Fallback>
+            <w:pict>
+              <v:shapetype id="_x0000_t202" coordsize="21600,21600" o:spt="202" path="m,l,21600r21600,l21600,xe">
+                <v:stroke joinstyle="miter"/>
+                <v:path gradientshapeok="t" o:connecttype="rect"/>
+              </v:shapetype>
+              <v:shape id="Text Box 17" o:spid="_x0000_s1026" type="#_x0000_t202" style="position:absolute;margin-left:347.25pt;margin-top:15.95pt;width:98.25pt;height:47.25pt;z-index:251666432;visibility:visible;mso-wrap-style:square;mso-wrap-distance-left:9pt;mso-wrap-distance-top:0;mso-wrap-distance-right:9pt;mso-wrap-distance-bottom:0;mso-position-horizontal:absolute;mso-position-horizontal-relative:text;mso-position-vertical:absolute;mso-position-vertical-relative:text;v-text-anchor:top" o:gfxdata="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" fillcolor="white [3201]" strokeweight=".5pt">
+                <v:textbox>
+                  <w:txbxContent>
+                    <w:p>
+                      <w:pPr>
+                        <w:spacing w:line="240" w:lineRule="auto"/>
+                        <w:ind w:left="0"/>
+                        <w:rPr>
+                          <w:b/>
+                        </w:rPr>
+                      </w:pPr>
+                      <w:r>
+                        <w:rPr>
+                          <w:b/>
+                          <w:sz w:val="28"/>
+                          <w:szCs w:val="28"/>
+                        </w:rPr>
+                        <w:t xml:space="preserve">ABA </w:t>
+                      </w:r>
+                      <w:r>
+                        <w:rPr>
+                          <w:b/>
+                        </w:rPr>
+                        <w:t>(gene group)</w:t>
+                      </w:r>
+                    </w:p>
+                  </w:txbxContent>
+                </v:textbox>
+              </v:shape>
+            </w:pict>
+          </mc:Fallback>
+        </mc:AlternateContent>
+      </w:r>
+    </w:p>
+    <w:p>
+      <w:pPr>
+        <w:spacing w:line="240" w:lineRule="auto"/>
+        <w:ind w:left="0"/>
+        <w:rPr>
+          <w:b/>
+        </w:rPr>
+      </w:pPr>
+      <w:r>
+        <w:rPr>
+          <w:b/>
+          <w:noProof/>
+        </w:rPr>
+        <mc:AlternateContent>
+          <mc:Choice Requires="wps">
+            <w:drawing>
+              <wp:anchor distT="0" distB="0" distL="114300" distR="114300" simplePos="0" relativeHeight="251663360" behindDoc="0" locked="0" layoutInCell="1" allowOverlap="1">
+                <wp:simplePos x="0" y="0"/>
+                <wp:positionH relativeFrom="column">
+                  <wp:posOffset>2209800</wp:posOffset>
+                </wp:positionH>
+                <wp:positionV relativeFrom="paragraph">
+                  <wp:posOffset>191135</wp:posOffset>
+                </wp:positionV>
+                <wp:extent cx="1152525" cy="619125"/>
+                <wp:effectExtent l="0" t="0" r="28575" b="28575"/>
+                <wp:wrapNone/>
+                <wp:docPr id="15" name="Text Box 15"/>
+                <wp:cNvGraphicFramePr/>
+                <a:graphic xmlns:a="http://schemas.openxmlformats.org/drawingml/2006/main">
+                  <a:graphicData uri="http://schemas.microsoft.com/office/word/2010/wordprocessingShape">
+                    <wps:wsp>
+                      <wps:cNvSpPr txBox="1"/>
+                      <wps:spPr>
+                        <a:xfrm>
+                          <a:off x="0" y="0"/>
+                          <a:ext cx="1152525" cy="619125"/>
+                        </a:xfrm>
+                        <a:prstGeom prst="rect">
+                          <a:avLst/>
+                        </a:prstGeom>
+                        <a:solidFill>
+                          <a:schemeClr val="lt1"/>
+                        </a:solidFill>
+                        <a:ln w="6350">
+                          <a:solidFill>
+                            <a:prstClr val="black"/>
+                          </a:solidFill>
+                        </a:ln>
+                      </wps:spPr>
+                      <wps:txbx>
+                        <w:txbxContent>
+                          <w:p>
+                            <w:pPr>
+                              <w:spacing w:line="240" w:lineRule="auto"/>
+                              <w:ind w:left="0"/>
+                              <w:rPr>
+                                <w:b/>
+                              </w:rPr>
+                            </w:pPr>
+                            <w:r>
+                              <w:rPr>
+                                <w:b/>
+                                <w:sz w:val="28"/>
+                                <w:szCs w:val="28"/>
+                                <w:u w:val="single"/>
+                              </w:rPr>
+                              <w:t>SL</w:t>
+                            </w:r>
+                            <w:r>
+                              <w:rPr>
+                                <w:b/>
+                              </w:rPr>
+                              <w:t xml:space="preserve"> – Inhibits bud growth</w:t>
+                            </w:r>
+                          </w:p>
+                        </w:txbxContent>
+                      </wps:txbx>
+                      <wps:bodyPr rot="0" spcFirstLastPara="0" vertOverflow="overflow" horzOverflow="overflow" vert="horz" wrap="square" lIns="91440" tIns="45720" rIns="91440" bIns="45720" numCol="1" spcCol="0" rtlCol="0" fromWordArt="0" anchor="t" anchorCtr="0" forceAA="0" compatLnSpc="1">
+                        <a:prstTxWarp prst="textNoShape">
+                          <a:avLst/>
+                        </a:prstTxWarp>
+                        <a:noAutofit/>
+                      </wps:bodyPr>
+                    </wps:wsp>
+                  </a:graphicData>
+                </a:graphic>
+              </wp:anchor>
+            </w:drawing>
+          </mc:Choice>
+          <mc:Fallback>
+            <w:pict>
+              <v:shape id="Text Box 15" o:spid="_x0000_s1027" type="#_x0000_t202" style="position:absolute;margin-left:174pt;margin-top:15.05pt;width:90.75pt;height:48.75pt;z-index:251663360;visibility:visible;mso-wrap-style:square;mso-wrap-distance-left:9pt;mso-wrap-distance-top:0;mso-wrap-distance-right:9pt;mso-wrap-distance-bottom:0;mso-position-horizontal:absolute;mso-position-horizontal-relative:text;mso-position-vertical:absolute;mso-position-vertical-relative:text;v-text-anchor:top" o:gfxdata="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" fillcolor="white [3201]" strokeweight=".5pt">
+                <v:textbox>
+                  <w:txbxContent>
+                    <w:p>
+                      <w:pPr>
+                        <w:spacing w:line="240" w:lineRule="auto"/>
+                        <w:ind w:left="0"/>
+                        <w:rPr>
+                          <w:b/>
+                        </w:rPr>
+                      </w:pPr>
+                      <w:r>
+                        <w:rPr>
+                          <w:b/>
+                          <w:sz w:val="28"/>
+                          <w:szCs w:val="28"/>
+                          <w:u w:val="single"/>
+                        </w:rPr>
+                        <w:t>SL</w:t>
+                      </w:r>
+                      <w:r>
+                        <w:rPr>
+                          <w:b/>
+                        </w:rPr>
+                        <w:t xml:space="preserve"> – Inhibits bud growth</w:t>
+                      </w:r>
+                    </w:p>
+                  </w:txbxContent>
+                </v:textbox>
+              </v:shape>
+            </w:pict>
+          </mc:Fallback>
+        </mc:AlternateContent>
+      </w:r>
+      <w:r>
+        <w:rPr>
+          <w:b/>
+          <w:noProof/>
+        </w:rPr>
+        <mc:AlternateContent>
+          <mc:Choice Requires="wps">
+            <w:drawing>
+              <wp:anchor distT="0" distB="0" distL="114300" distR="114300" simplePos="0" relativeHeight="251672576" behindDoc="0" locked="0" layoutInCell="1" allowOverlap="1">
+                <wp:simplePos x="0" y="0"/>
+                <wp:positionH relativeFrom="column">
+                  <wp:posOffset>552450</wp:posOffset>
+                </wp:positionH>
+                <wp:positionV relativeFrom="paragraph">
+                  <wp:posOffset>210185</wp:posOffset>
+                </wp:positionV>
+                <wp:extent cx="1143000" cy="276225"/>
+                <wp:effectExtent l="0" t="0" r="19050" b="28575"/>
+                <wp:wrapNone/>
+                <wp:docPr id="23" name="Text Box 23"/>
+                <wp:cNvGraphicFramePr/>
+                <a:graphic xmlns:a="http://schemas.openxmlformats.org/drawingml/2006/main">
+                  <a:graphicData uri="http://schemas.microsoft.com/office/word/2010/wordprocessingShape">
+                    <wps:wsp>
+                      <wps:cNvSpPr txBox="1"/>
+                      <wps:spPr>
+                        <a:xfrm>
+                          <a:off x="0" y="0"/>
+                          <a:ext cx="1143000" cy="276225"/>
+                        </a:xfrm>
+                        <a:prstGeom prst="rect">
+                          <a:avLst/>
+                        </a:prstGeom>
+                        <a:solidFill>
+                          <a:schemeClr val="lt1"/>
+                        </a:solidFill>
+                        <a:ln w="6350">
+                          <a:solidFill>
+                            <a:prstClr val="black"/>
+                          </a:solidFill>
+                        </a:ln>
+                      </wps:spPr>
+                      <wps:txbx>
+                        <w:txbxContent>
+                          <w:p>
+                            <w:pPr>
+                              <w:ind w:left="0"/>
+                            </w:pPr>
+                            <w:r>
+                              <w:t>Upregulation</w:t>
+                            </w:r>
+                          </w:p>
+                        </w:txbxContent>
+                      </wps:txbx>
+                      <wps:bodyPr rot="0" spcFirstLastPara="0" vertOverflow="overflow" horzOverflow="overflow" vert="horz" wrap="square" lIns="91440" tIns="45720" rIns="91440" bIns="45720" numCol="1" spcCol="0" rtlCol="0" fromWordArt="0" anchor="t" anchorCtr="0" forceAA="0" compatLnSpc="1">
+                        <a:prstTxWarp prst="textNoShape">
+                          <a:avLst/>
+                        </a:prstTxWarp>
+                        <a:noAutofit/>
+                      </wps:bodyPr>
+                    </wps:wsp>
+                  </a:graphicData>
+                </a:graphic>
+              </wp:anchor>
+            </w:drawing>
+          </mc:Choice>
+          <mc:Fallback>
+            <w:pict>
+              <v:shape id="Text Box 23" o:spid="_x0000_s1028" type="#_x0000_t202" style="position:absolute;margin-left:43.5pt;margin-top:16.55pt;width:90pt;height:21.75pt;z-index:251672576;visibility:visible;mso-wrap-style:square;mso-wrap-distance-left:9pt;mso-wrap-distance-top:0;mso-wrap-distance-right:9pt;mso-wrap-distance-bottom:0;mso-position-horizontal:absolute;mso-position-horizontal-relative:text;mso-position-vertical:absolute;mso-position-vertical-relative:text;v-text-anchor:top" o:gfxdata="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" fillcolor="white [3201]" strokeweight=".5pt">
+                <v:textbox>
+                  <w:txbxContent>
+                    <w:p>
+                      <w:pPr>
+                        <w:ind w:left="0"/>
+                      </w:pPr>
+                      <w:r>
+                        <w:t>Upregulation</w:t>
+                      </w:r>
+                    </w:p>
+                  </w:txbxContent>
+                </v:textbox>
+              </v:shape>
+            </w:pict>
+          </mc:Fallback>
+        </mc:AlternateContent>
+      </w:r>
+    </w:p>
+    <w:p>
+      <w:pPr>
+        <w:spacing w:line="240" w:lineRule="auto"/>
+        <w:ind w:left="0"/>
+        <w:rPr>
+          <w:b/>
+        </w:rPr>
+      </w:pPr>
+      <w:r>
+        <w:rPr>
+          <w:b/>
+          <w:noProof/>
+        </w:rPr>
+        <mc:AlternateContent>
+          <mc:Choice Requires="wps">
+            <w:drawing>
+              <wp:anchor distT="0" distB="0" distL="114300" distR="114300" simplePos="0" relativeHeight="251661312" behindDoc="0" locked="0" layoutInCell="1" allowOverlap="1">
+                <wp:simplePos x="0" y="0"/>
+                <wp:positionH relativeFrom="column">
+                  <wp:posOffset>704850</wp:posOffset>
+                </wp:positionH>
+                <wp:positionV relativeFrom="paragraph">
+                  <wp:posOffset>207645</wp:posOffset>
+                </wp:positionV>
+                <wp:extent cx="1257300" cy="390525"/>
+                <wp:effectExtent l="0" t="38100" r="57150" b="28575"/>
+                <wp:wrapNone/>
+                <wp:docPr id="13" name="Straight Arrow Connector 13"/>
+                <wp:cNvGraphicFramePr/>
+                <a:graphic xmlns:a="http://schemas.openxmlformats.org/drawingml/2006/main">
+                  <a:graphicData uri="http://schemas.microsoft.com/office/word/2010/wordprocessingShape">
+                    <wps:wsp>
+                      <wps:cNvCnPr/>
+                      <wps:spPr>
+                        <a:xfrm flipV="1">
+                          <a:off x="0" y="0"/>
+                          <a:ext cx="1257300" cy="390525"/>
+                        </a:xfrm>
+                        <a:prstGeom prst="straightConnector1">
+                          <a:avLst/>
+                        </a:prstGeom>
+                        <a:ln w="19050">
+                          <a:tailEnd type="triangle"/>
+                        </a:ln>
+                      </wps:spPr>
+                      <wps:style>
+                        <a:lnRef idx="1">
+                          <a:schemeClr val="dk1"/>
+                        </a:lnRef>
+                        <a:fillRef idx="0">
+                          <a:schemeClr val="dk1"/>
+                        </a:fillRef>
+                        <a:effectRef idx="0">
+                          <a:schemeClr val="dk1"/>
+                        </a:effectRef>
+                        <a:fontRef idx="minor">
+                          <a:schemeClr val="tx1"/>
+                        </a:fontRef>
+                      </wps:style>
+                      <wps:bodyPr/>
+                    </wps:wsp>
+                  </a:graphicData>
+                </a:graphic>
+              </wp:anchor>
+            </w:drawing>
+          </mc:Choice>
+          <mc:Fallback>
+            <w:pict>
+              <v:shapetype w14:anchorId="7963B4FE" id="_x0000_t32" coordsize="21600,21600" o:spt="32" o:oned="t" path="m,l21600,21600e" filled="f">
+                <v:path arrowok="t" fillok="f" o:connecttype="none"/>
+                <o:lock v:ext="edit" shapetype="t"/>
+              </v:shapetype>
+              <v:shape id="Straight Arrow Connector 13" o:spid="_x0000_s1026" type="#_x0000_t32" style="position:absolute;margin-left:55.5pt;margin-top:16.35pt;width:99pt;height:30.75pt;flip:y;z-index:251661312;visibility:visible;mso-wrap-style:square;mso-wrap-distance-left:9pt;mso-wrap-distance-top:0;mso-wrap-distance-right:9pt;mso-wrap-distance-bottom:0;mso-position-horizontal:absolute;mso-position-horizontal-relative:text;mso-position-vertical:absolute;mso-position-vertical-relative:text" o:gfxdata="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" strokecolor="black [3200]" strokeweight="1.5pt">
+                <v:stroke endarrow="block" joinstyle="miter"/>
+              </v:shape>
+            </w:pict>
+          </mc:Fallback>
+        </mc:AlternateContent>
+      </w:r>
+    </w:p>
+    <w:p>
+      <w:pPr>
+        <w:spacing w:line="240" w:lineRule="auto"/>
+        <w:ind w:left="0"/>
+        <w:rPr>
+          <w:b/>
+        </w:rPr>
+      </w:pPr>
+      <w:r>
+        <w:rPr>
+          <w:b/>
+          <w:noProof/>
+        </w:rPr>
+        <mc:AlternateContent>
+          <mc:Choice Requires="wps">
+            <w:drawing>
+              <wp:anchor distT="0" distB="0" distL="114300" distR="114300" simplePos="0" relativeHeight="251660288" behindDoc="0" locked="0" layoutInCell="1" allowOverlap="1">
+                <wp:simplePos x="0" y="0"/>
+                <wp:positionH relativeFrom="column">
+                  <wp:posOffset>-238125</wp:posOffset>
+                </wp:positionH>
+                <wp:positionV relativeFrom="paragraph">
+                  <wp:posOffset>177164</wp:posOffset>
+                </wp:positionV>
+                <wp:extent cx="857250" cy="485775"/>
+                <wp:effectExtent l="0" t="0" r="19050" b="28575"/>
+                <wp:wrapNone/>
+                <wp:docPr id="12" name="Text Box 12"/>
+                <wp:cNvGraphicFramePr/>
+                <a:graphic xmlns:a="http://schemas.openxmlformats.org/drawingml/2006/main">
+                  <a:graphicData uri="http://schemas.microsoft.com/office/word/2010/wordprocessingShape">
+                    <wps:wsp>
+                      <wps:cNvSpPr txBox="1"/>
+                      <wps:spPr>
+                        <a:xfrm>
+                          <a:off x="0" y="0"/>
+                          <a:ext cx="857250" cy="485775"/>
+                        </a:xfrm>
+                        <a:prstGeom prst="rect">
+                          <a:avLst/>
+                        </a:prstGeom>
+                        <a:solidFill>
+                          <a:schemeClr val="lt1"/>
+                        </a:solidFill>
+                        <a:ln w="6350">
+                          <a:solidFill>
+                            <a:prstClr val="black"/>
+                          </a:solidFill>
+                        </a:ln>
+                      </wps:spPr>
+                      <wps:txbx>
+                        <w:txbxContent>
+                          <w:p>
+                            <w:pPr>
+                              <w:spacing w:line="240" w:lineRule="auto"/>
+                              <w:ind w:left="0"/>
+                              <w:rPr>
+                                <w:b/>
+                                <w:sz w:val="32"/>
+                                <w:szCs w:val="32"/>
+                              </w:rPr>
+                            </w:pPr>
+                            <w:r>
+                              <w:rPr>
+                                <w:b/>
+                                <w:sz w:val="32"/>
+                                <w:szCs w:val="32"/>
+                              </w:rPr>
+                              <w:t>Auxin</w:t>
+                            </w:r>
+                            <w:r>
+                              <w:rPr>
+                                <w:b/>
+                                <w:sz w:val="32"/>
+                                <w:szCs w:val="32"/>
+                              </w:rPr>
+                              <w:t xml:space="preserve"> </w:t>
+                            </w:r>
+                            <w:r>
+                              <w:rPr>
+                                <w:b/>
+                              </w:rPr>
+                              <w:t>(hormone)</w:t>
+                            </w:r>
+                          </w:p>
+                        </w:txbxContent>
+                      </wps:txbx>
+                      <wps:bodyPr rot="0" spcFirstLastPara="0" vertOverflow="overflow" horzOverflow="overflow" vert="horz" wrap="square" lIns="91440" tIns="45720" rIns="91440" bIns="45720" numCol="1" spcCol="0" rtlCol="0" fromWordArt="0" anchor="t" anchorCtr="0" forceAA="0" compatLnSpc="1">
+                        <a:prstTxWarp prst="textNoShape">
+                          <a:avLst/>
+                        </a:prstTxWarp>
+                        <a:noAutofit/>
+                      </wps:bodyPr>
+                    </wps:wsp>
+                  </a:graphicData>
+                </a:graphic>
+                <wp14:sizeRelH relativeFrom="margin">
+                  <wp14:pctWidth>0</wp14:pctWidth>
+                </wp14:sizeRelH>
+                <wp14:sizeRelV relativeFrom="margin">
+                  <wp14:pctHeight>0</wp14:pctHeight>
+                </wp14:sizeRelV>
+              </wp:anchor>
+            </w:drawing>
+          </mc:Choice>
+          <mc:Fallback>
+            <w:pict>
+              <v:shape id="Text Box 12" o:spid="_x0000_s1029" type="#_x0000_t202" style="position:absolute;margin-left:-18.75pt;margin-top:13.95pt;width:67.5pt;height:38.25pt;z-index:251660288;visibility:visible;mso-wrap-style:square;mso-width-percent:0;mso-height-percent:0;mso-wrap-distance-left:9pt;mso-wrap-distance-top:0;mso-wrap-distance-right:9pt;mso-wrap-distance-bottom:0;mso-position-horizontal:absolute;mso-position-horizontal-relative:text;mso-position-vertical:absolute;mso-position-vertical-relative:text;mso-width-percent:0;mso-height-percent:0;mso-width-relative:margin;mso-height-relative:margin;v-text-anchor:top" o:gfxdata="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" fillcolor="white [3201]" strokeweight=".5pt">
+                <v:textbox>
+                  <w:txbxContent>
+                    <w:p>
+                      <w:pPr>
+                        <w:spacing w:line="240" w:lineRule="auto"/>
+                        <w:ind w:left="0"/>
+                        <w:rPr>
+                          <w:b/>
+                          <w:sz w:val="32"/>
+                          <w:szCs w:val="32"/>
+                        </w:rPr>
+                      </w:pPr>
+                      <w:r>
+                        <w:rPr>
+                          <w:b/>
+                          <w:sz w:val="32"/>
+                          <w:szCs w:val="32"/>
+                        </w:rPr>
+                        <w:t>Auxin</w:t>
+                      </w:r>
+                      <w:r>
+                        <w:rPr>
+                          <w:b/>
+                          <w:sz w:val="32"/>
+                          <w:szCs w:val="32"/>
+                        </w:rPr>
+                        <w:t xml:space="preserve"> </w:t>
+                      </w:r>
+                      <w:r>
+                        <w:rPr>
+                          <w:b/>
+                        </w:rPr>
+                        <w:t>(hormone)</w:t>
+                      </w:r>
+                    </w:p>
+                  </w:txbxContent>
+                </v:textbox>
+              </v:shape>
+            </w:pict>
+          </mc:Fallback>
+        </mc:AlternateContent>
+      </w:r>
+      <w:r>
+        <w:rPr>
+          <w:b/>
+          <w:noProof/>
+        </w:rPr>
+        <mc:AlternateContent>
+          <mc:Choice Requires="wps">
+            <w:drawing>
+              <wp:anchor distT="0" distB="0" distL="114300" distR="114300" simplePos="0" relativeHeight="251670528" behindDoc="0" locked="0" layoutInCell="1" allowOverlap="1">
+                <wp:simplePos x="0" y="0"/>
+                <wp:positionH relativeFrom="column">
+                  <wp:posOffset>3114675</wp:posOffset>
+                </wp:positionH>
+                <wp:positionV relativeFrom="paragraph">
+                  <wp:posOffset>215265</wp:posOffset>
+                </wp:positionV>
+                <wp:extent cx="1295400" cy="304800"/>
+                <wp:effectExtent l="0" t="0" r="57150" b="95250"/>
+                <wp:wrapNone/>
+                <wp:docPr id="21" name="Connector: Elbow 21"/>
+                <wp:cNvGraphicFramePr/>
+                <a:graphic xmlns:a="http://schemas.openxmlformats.org/drawingml/2006/main">
+                  <a:graphicData uri="http://schemas.microsoft.com/office/word/2010/wordprocessingShape">
+                    <wps:wsp>
+                      <wps:cNvCnPr/>
+                      <wps:spPr>
+                        <a:xfrm>
+                          <a:off x="0" y="0"/>
+                          <a:ext cx="1295400" cy="304800"/>
+                        </a:xfrm>
+                        <a:prstGeom prst="bentConnector3">
+                          <a:avLst/>
+                        </a:prstGeom>
+                        <a:ln w="19050">
+                          <a:solidFill>
+                            <a:schemeClr val="tx1"/>
+                          </a:solidFill>
+                          <a:tailEnd type="triangle"/>
+                        </a:ln>
+                      </wps:spPr>
+                      <wps:style>
+                        <a:lnRef idx="1">
+                          <a:schemeClr val="dk1"/>
+                        </a:lnRef>
+                        <a:fillRef idx="0">
+                          <a:schemeClr val="dk1"/>
+                        </a:fillRef>
+                        <a:effectRef idx="0">
+                          <a:schemeClr val="dk1"/>
+                        </a:effectRef>
+                        <a:fontRef idx="minor">
+                          <a:schemeClr val="tx1"/>
+                        </a:fontRef>
+                      </wps:style>
+                      <wps:bodyPr/>
+                    </wps:wsp>
+                  </a:graphicData>
+                </a:graphic>
+                <wp14:sizeRelH relativeFrom="margin">
+                  <wp14:pctWidth>0</wp14:pctWidth>
+                </wp14:sizeRelH>
+                <wp14:sizeRelV relativeFrom="margin">
+                  <wp14:pctHeight>0</wp14:pctHeight>
+                </wp14:sizeRelV>
+              </wp:anchor>
+            </w:drawing>
+          </mc:Choice>
+          <mc:Fallback>
+            <w:pict>
+              <v:shape w14:anchorId="21C08645" id="Connector: Elbow 21" o:spid="_x0000_s1026" type="#_x0000_t34" style="position:absolute;margin-left:245.25pt;margin-top:16.95pt;width:102pt;height:24pt;z-index:251670528;visibility:visible;mso-wrap-style:square;mso-width-percent:0;mso-height-percent:0;mso-wrap-distance-left:9pt;mso-wrap-distance-top:0;mso-wrap-distance-right:9pt;mso-wrap-distance-bottom:0;mso-position-horizontal:absolute;mso-position-horizontal-relative:text;mso-position-vertical:absolute;mso-position-vertical-relative:text;mso-width-percent:0;mso-height-percent:0;mso-width-relative:margin;mso-height-relative:margin" o:gfxdata="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" strokecolor="black [3213]" strokeweight="1.5pt">
+                <v:stroke endarrow="block"/>
+              </v:shape>
+            </w:pict>
+          </mc:Fallback>
+        </mc:AlternateContent>
+      </w:r>
+      <w:r>
+        <w:rPr>
+          <w:b/>
+          <w:noProof/>
+        </w:rPr>
+        <mc:AlternateContent>
+          <mc:Choice Requires="wps">
+            <w:drawing>
+              <wp:anchor distT="0" distB="0" distL="114300" distR="114300" simplePos="0" relativeHeight="251668480" behindDoc="0" locked="0" layoutInCell="1" allowOverlap="1" wp14:anchorId="2986B8B9" wp14:editId="3069570B">
+                <wp:simplePos x="0" y="0"/>
+                <wp:positionH relativeFrom="column">
+                  <wp:posOffset>4457700</wp:posOffset>
+                </wp:positionH>
+                <wp:positionV relativeFrom="paragraph">
+                  <wp:posOffset>181610</wp:posOffset>
+                </wp:positionV>
+                <wp:extent cx="1247775" cy="600075"/>
+                <wp:effectExtent l="0" t="0" r="28575" b="28575"/>
+                <wp:wrapNone/>
+                <wp:docPr id="18" name="Text Box 18"/>
+                <wp:cNvGraphicFramePr/>
+                <a:graphic xmlns:a="http://schemas.openxmlformats.org/drawingml/2006/main">
+                  <a:graphicData uri="http://schemas.microsoft.com/office/word/2010/wordprocessingShape">
+                    <wps:wsp>
+                      <wps:cNvSpPr txBox="1"/>
+                      <wps:spPr>
+                        <a:xfrm>
+                          <a:off x="0" y="0"/>
+                          <a:ext cx="1247775" cy="600075"/>
+                        </a:xfrm>
+                        <a:prstGeom prst="rect">
+                          <a:avLst/>
+                        </a:prstGeom>
+                        <a:solidFill>
+                          <a:sysClr val="window" lastClr="FFFFFF"/>
+                        </a:solidFill>
+                        <a:ln w="6350">
+                          <a:solidFill>
+                            <a:prstClr val="black"/>
+                          </a:solidFill>
+                        </a:ln>
+                      </wps:spPr>
+                      <wps:txbx>
+                        <w:txbxContent>
+                          <w:p>
+                            <w:pPr>
+                              <w:spacing w:line="240" w:lineRule="auto"/>
+                              <w:ind w:left="0"/>
+                              <w:rPr>
+                                <w:b/>
+                              </w:rPr>
+                            </w:pPr>
+                            <w:r>
+                              <w:rPr>
+                                <w:b/>
+                                <w:sz w:val="28"/>
+                                <w:szCs w:val="28"/>
+                              </w:rPr>
+                              <w:t>IPTs</w:t>
+                            </w:r>
+                            <w:r>
+                              <w:rPr>
+                                <w:b/>
+                              </w:rPr>
+                              <w:t>(Enzyme)</w:t>
+                            </w:r>
+                          </w:p>
+                        </w:txbxContent>
+                      </wps:txbx>
+                      <wps:bodyPr rot="0" spcFirstLastPara="0" vertOverflow="overflow" horzOverflow="overflow" vert="horz" wrap="square" lIns="91440" tIns="45720" rIns="91440" bIns="45720" numCol="1" spcCol="0" rtlCol="0" fromWordArt="0" anchor="t" anchorCtr="0" forceAA="0" compatLnSpc="1">
+                        <a:prstTxWarp prst="textNoShape">
+                          <a:avLst/>
+                        </a:prstTxWarp>
+                        <a:noAutofit/>
+                      </wps:bodyPr>
+                    </wps:wsp>
+                  </a:graphicData>
+                </a:graphic>
+              </wp:anchor>
+            </w:drawing>
+          </mc:Choice>
+          <mc:Fallback>
+            <w:pict>
+              <v:shape w14:anchorId="2986B8B9" id="Text Box 18" o:spid="_x0000_s1030" type="#_x0000_t202" style="position:absolute;margin-left:351pt;margin-top:14.3pt;width:98.25pt;height:47.25pt;z-index:251668480;visibility:visible;mso-wrap-style:square;mso-wrap-distance-left:9pt;mso-wrap-distance-top:0;mso-wrap-distance-right:9pt;mso-wrap-distance-bottom:0;mso-position-horizontal:absolute;mso-position-horizontal-relative:text;mso-position-vertical:absolute;mso-position-vertical-relative:text;v-text-anchor:top" o:gfxdata="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" fillcolor="window" strokeweight=".5pt">
+                <v:textbox>
+                  <w:txbxContent>
+                    <w:p>
+                      <w:pPr>
+                        <w:spacing w:line="240" w:lineRule="auto"/>
+                        <w:ind w:left="0"/>
+                        <w:rPr>
+                          <w:b/>
+                        </w:rPr>
+                      </w:pPr>
+                      <w:r>
+                        <w:rPr>
+                          <w:b/>
+                          <w:sz w:val="28"/>
+                          <w:szCs w:val="28"/>
+                        </w:rPr>
+                        <w:t>IPTs</w:t>
+                      </w:r>
+                      <w:r>
+                        <w:rPr>
+                          <w:b/>
+                        </w:rPr>
+                        <w:t>(Enzyme)</w:t>
+                      </w:r>
+                    </w:p>
+                  </w:txbxContent>
+                </v:textbox>
+              </v:shape>
+            </w:pict>
+          </mc:Fallback>
+        </mc:AlternateContent>
+      </w:r>
+    </w:p>
+    <w:p>
+      <w:pPr>
+        <w:spacing w:line="240" w:lineRule="auto"/>
+        <w:ind w:left="0"/>
+        <w:rPr>
+          <w:b/>
+        </w:rPr>
+      </w:pPr>
+      <w:r>
+        <w:rPr>
+          <w:b/>
+          <w:noProof/>
+        </w:rPr>
+        <mc:AlternateContent>
+          <mc:Choice Requires="wps">
+            <w:drawing>
+              <wp:anchor distT="0" distB="0" distL="114300" distR="114300" simplePos="0" relativeHeight="251665408" behindDoc="0" locked="0" layoutInCell="1" allowOverlap="1" wp14:anchorId="7E56CFA0" wp14:editId="636817BF">
+                <wp:simplePos x="0" y="0"/>
+                <wp:positionH relativeFrom="column">
+                  <wp:posOffset>2209800</wp:posOffset>
+                </wp:positionH>
+                <wp:positionV relativeFrom="paragraph">
+                  <wp:posOffset>264795</wp:posOffset>
+                </wp:positionV>
+                <wp:extent cx="1152525" cy="619125"/>
+                <wp:effectExtent l="0" t="0" r="28575" b="28575"/>
+                <wp:wrapNone/>
+                <wp:docPr id="16" name="Text Box 16"/>
+                <wp:cNvGraphicFramePr/>
+                <a:graphic xmlns:a="http://schemas.openxmlformats.org/drawingml/2006/main">
+                  <a:graphicData uri="http://schemas.microsoft.com/office/word/2010/wordprocessingShape">
+                    <wps:wsp>
+                      <wps:cNvSpPr txBox="1"/>
+                      <wps:spPr>
+                        <a:xfrm>
+                          <a:off x="0" y="0"/>
+                          <a:ext cx="1152525" cy="619125"/>
+                        </a:xfrm>
+                        <a:prstGeom prst="rect">
+                          <a:avLst/>
+                        </a:prstGeom>
+                        <a:solidFill>
+                          <a:sysClr val="window" lastClr="FFFFFF"/>
+                        </a:solidFill>
+                        <a:ln w="6350">
+                          <a:solidFill>
+                            <a:prstClr val="black"/>
+                          </a:solidFill>
+                        </a:ln>
+                      </wps:spPr>
+                      <wps:txbx>
+                        <w:txbxContent>
+                          <w:p>
+                            <w:pPr>
+                              <w:spacing w:line="240" w:lineRule="auto"/>
+                              <w:ind w:left="0"/>
+                            </w:pPr>
+                            <w:r>
+                              <w:rPr>
+                                <w:b/>
+                                <w:sz w:val="28"/>
+                                <w:szCs w:val="28"/>
+                                <w:u w:val="single"/>
+                              </w:rPr>
+                              <w:t>CK</w:t>
+                            </w:r>
+                            <w:r>
+                              <w:rPr>
+                                <w:b/>
+                                <w:sz w:val="28"/>
+                                <w:szCs w:val="28"/>
+                              </w:rPr>
+                              <w:t xml:space="preserve"> – </w:t>
+                            </w:r>
+                            <w:r>
+                              <w:rPr>
+                                <w:b/>
+                              </w:rPr>
+                              <w:t>Increases bud growth</w:t>
+                            </w:r>
+                          </w:p>
+                        </w:txbxContent>
+                      </wps:txbx>
+                      <wps:bodyPr rot="0" spcFirstLastPara="0" vertOverflow="overflow" horzOverflow="overflow" vert="horz" wrap="square" lIns="91440" tIns="45720" rIns="91440" bIns="45720" numCol="1" spcCol="0" rtlCol="0" fromWordArt="0" anchor="t" anchorCtr="0" forceAA="0" compatLnSpc="1">
+                        <a:prstTxWarp prst="textNoShape">
+                          <a:avLst/>
+                        </a:prstTxWarp>
+                        <a:noAutofit/>
+                      </wps:bodyPr>
+                    </wps:wsp>
+                  </a:graphicData>
+                </a:graphic>
+              </wp:anchor>
+            </w:drawing>
+          </mc:Choice>
+          <mc:Fallback>
+            <w:pict>
+              <v:shape w14:anchorId="7E56CFA0" id="Text Box 16" o:spid="_x0000_s1031" type="#_x0000_t202" style="position:absolute;margin-left:174pt;margin-top:20.85pt;width:90.75pt;height:48.75pt;z-index:251665408;visibility:visible;mso-wrap-style:square;mso-wrap-distance-left:9pt;mso-wrap-distance-top:0;mso-wrap-distance-right:9pt;mso-wrap-distance-bottom:0;mso-position-horizontal:absolute;mso-position-horizontal-relative:text;mso-position-vertical:absolute;mso-position-vertical-relative:text;v-text-anchor:top" o:gfxdata="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" fillcolor="window" strokeweight=".5pt">
+                <v:textbox>
+                  <w:txbxContent>
+                    <w:p>
+                      <w:pPr>
+                        <w:spacing w:line="240" w:lineRule="auto"/>
+                        <w:ind w:left="0"/>
+                      </w:pPr>
+                      <w:r>
+                        <w:rPr>
+                          <w:b/>
+                          <w:sz w:val="28"/>
+                          <w:szCs w:val="28"/>
+                          <w:u w:val="single"/>
+                        </w:rPr>
+                        <w:t>CK</w:t>
+                      </w:r>
+                      <w:r>
+                        <w:rPr>
+                          <w:b/>
+                          <w:sz w:val="28"/>
+                          <w:szCs w:val="28"/>
+                        </w:rPr>
+                        <w:t xml:space="preserve"> – </w:t>
+                      </w:r>
+                      <w:r>
+                        <w:rPr>
+                          <w:b/>
+                        </w:rPr>
+                        <w:t>Increases bud growth</w:t>
+                      </w:r>
+                    </w:p>
+                  </w:txbxContent>
+                </v:textbox>
+              </v:shape>
+            </w:pict>
+          </mc:Fallback>
+        </mc:AlternateContent>
+      </w:r>
+      <w:r>
+        <w:rPr>
+          <w:b/>
+          <w:noProof/>
+        </w:rPr>
+        <mc:AlternateContent>
+          <mc:Choice Requires="wps">
+            <w:drawing>
+              <wp:anchor distT="0" distB="0" distL="114300" distR="114300" simplePos="0" relativeHeight="251662336" behindDoc="0" locked="0" layoutInCell="1" allowOverlap="1">
+                <wp:simplePos x="0" y="0"/>
+                <wp:positionH relativeFrom="column">
+                  <wp:posOffset>714375</wp:posOffset>
+                </wp:positionH>
+                <wp:positionV relativeFrom="paragraph">
+                  <wp:posOffset>241300</wp:posOffset>
+                </wp:positionV>
+                <wp:extent cx="1314450" cy="238125"/>
+                <wp:effectExtent l="0" t="0" r="76200" b="85725"/>
+                <wp:wrapNone/>
+                <wp:docPr id="14" name="Straight Arrow Connector 14"/>
+                <wp:cNvGraphicFramePr/>
+                <a:graphic xmlns:a="http://schemas.openxmlformats.org/drawingml/2006/main">
+                  <a:graphicData uri="http://schemas.microsoft.com/office/word/2010/wordprocessingShape">
+                    <wps:wsp>
+                      <wps:cNvCnPr/>
+                      <wps:spPr>
+                        <a:xfrm>
+                          <a:off x="0" y="0"/>
+                          <a:ext cx="1314450" cy="238125"/>
+                        </a:xfrm>
+                        <a:prstGeom prst="straightConnector1">
+                          <a:avLst/>
+                        </a:prstGeom>
+                        <a:ln w="19050">
+                          <a:tailEnd type="triangle"/>
+                        </a:ln>
+                      </wps:spPr>
+                      <wps:style>
+                        <a:lnRef idx="1">
+                          <a:schemeClr val="dk1"/>
+                        </a:lnRef>
+                        <a:fillRef idx="0">
+                          <a:schemeClr val="dk1"/>
+                        </a:fillRef>
+                        <a:effectRef idx="0">
+                          <a:schemeClr val="dk1"/>
+                        </a:effectRef>
+                        <a:fontRef idx="minor">
+                          <a:schemeClr val="tx1"/>
+                        </a:fontRef>
+                      </wps:style>
+                      <wps:bodyPr/>
+                    </wps:wsp>
+                  </a:graphicData>
+                </a:graphic>
+              </wp:anchor>
+            </w:drawing>
+          </mc:Choice>
+          <mc:Fallback>
+            <w:pict>
+              <v:shape w14:anchorId="5811385C" id="Straight Arrow Connector 14" o:spid="_x0000_s1026" type="#_x0000_t32" style="position:absolute;margin-left:56.25pt;margin-top:19pt;width:103.5pt;height:18.75pt;z-index:251662336;visibility:visible;mso-wrap-style:square;mso-wrap-distance-left:9pt;mso-wrap-distance-top:0;mso-wrap-distance-right:9pt;mso-wrap-distance-bottom:0;mso-position-horizontal:absolute;mso-position-horizontal-relative:text;mso-position-vertical:absolute;mso-position-vertical-relative:text" o:gfxdata="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" strokecolor="black [3200]" strokeweight="1.5pt">
+                <v:stroke endarrow="block" joinstyle="miter"/>
+              </v:shape>
+            </w:pict>
+          </mc:Fallback>
+        </mc:AlternateContent>
+      </w:r>
+    </w:p>
+    <w:p>
+      <w:pPr>
+        <w:spacing w:line="240" w:lineRule="auto"/>
+        <w:ind w:left="0"/>
+        <w:rPr>
+          <w:b/>
+        </w:rPr>
+      </w:pPr>
+      <w:r>
+        <w:rPr>
+          <w:b/>
+          <w:noProof/>
+        </w:rPr>
+        <mc:AlternateContent>
+          <mc:Choice Requires="wps">
+            <w:drawing>
+              <wp:anchor distT="0" distB="0" distL="114300" distR="114300" simplePos="0" relativeHeight="251671552" behindDoc="0" locked="0" layoutInCell="1" allowOverlap="1">
+                <wp:simplePos x="0" y="0"/>
+                <wp:positionH relativeFrom="column">
+                  <wp:posOffset>3438525</wp:posOffset>
+                </wp:positionH>
+                <wp:positionV relativeFrom="paragraph">
+                  <wp:posOffset>67944</wp:posOffset>
+                </wp:positionV>
+                <wp:extent cx="1619250" cy="123825"/>
+                <wp:effectExtent l="19050" t="76200" r="19050" b="28575"/>
+                <wp:wrapNone/>
+                <wp:docPr id="22" name="Connector: Elbow 22"/>
+                <wp:cNvGraphicFramePr/>
+                <a:graphic xmlns:a="http://schemas.openxmlformats.org/drawingml/2006/main">
+                  <a:graphicData uri="http://schemas.microsoft.com/office/word/2010/wordprocessingShape">
+                    <wps:wsp>
+                      <wps:cNvCnPr/>
+                      <wps:spPr>
+                        <a:xfrm flipH="1" flipV="1">
+                          <a:off x="0" y="0"/>
+                          <a:ext cx="1619250" cy="123825"/>
+                        </a:xfrm>
+                        <a:prstGeom prst="bentConnector3">
+                          <a:avLst>
+                            <a:gd name="adj1" fmla="val 41566"/>
+                          </a:avLst>
+                        </a:prstGeom>
+                        <a:ln w="19050">
+                          <a:tailEnd type="triangle"/>
+                        </a:ln>
+                      </wps:spPr>
+                      <wps:style>
+                        <a:lnRef idx="1">
+                          <a:schemeClr val="dk1"/>
+                        </a:lnRef>
+                        <a:fillRef idx="0">
+                          <a:schemeClr val="dk1"/>
+                        </a:fillRef>
+                        <a:effectRef idx="0">
+                          <a:schemeClr val="dk1"/>
+                        </a:effectRef>
+                        <a:fontRef idx="minor">
+                          <a:schemeClr val="tx1"/>
+                        </a:fontRef>
+                      </wps:style>
+                      <wps:bodyPr/>
+                    </wps:wsp>
+                  </a:graphicData>
+                </a:graphic>
+                <wp14:sizeRelH relativeFrom="margin">
+                  <wp14:pctWidth>0</wp14:pctWidth>
+                </wp14:sizeRelH>
+                <wp14:sizeRelV relativeFrom="margin">
+                  <wp14:pctHeight>0</wp14:pctHeight>
+                </wp14:sizeRelV>
+              </wp:anchor>
+            </w:drawing>
+          </mc:Choice>
+          <mc:Fallback>
+            <w:pict>
+              <v:shape w14:anchorId="3A9F17E8" id="Connector: Elbow 22" o:spid="_x0000_s1026" type="#_x0000_t34" style="position:absolute;margin-left:270.75pt;margin-top:5.35pt;width:127.5pt;height:9.75pt;flip:x y;z-index:251671552;visibility:visible;mso-wrap-style:square;mso-width-percent:0;mso-height-percent:0;mso-wrap-distance-left:9pt;mso-wrap-distance-top:0;mso-wrap-distance-right:9pt;mso-wrap-distance-bottom:0;mso-position-horizontal:absolute;mso-position-horizontal-relative:text;mso-position-vertical:absolute;mso-position-vertical-relative:text;mso-width-percent:0;mso-height-percent:0;mso-width-relative:margin;mso-height-relative:margin" o:gfxdata="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" adj="8978" strokecolor="black [3200]" strokeweight="1.5pt">
+                <v:stroke endarrow="block"/>
+              </v:shape>
+            </w:pict>
+          </mc:Fallback>
+        </mc:AlternateContent>
+      </w:r>
+      <w:r>
+        <w:rPr>
+          <w:b/>
+          <w:noProof/>
+        </w:rPr>
+        <mc:AlternateContent>
+          <mc:Choice Requires="wps">
+            <w:drawing>
+              <wp:anchor distT="0" distB="0" distL="114300" distR="114300" simplePos="0" relativeHeight="251674624" behindDoc="0" locked="0" layoutInCell="1" allowOverlap="1" wp14:anchorId="7A417744" wp14:editId="3C895368">
+                <wp:simplePos x="0" y="0"/>
+                <wp:positionH relativeFrom="column">
+                  <wp:posOffset>552450</wp:posOffset>
+                </wp:positionH>
+                <wp:positionV relativeFrom="paragraph">
+                  <wp:posOffset>234315</wp:posOffset>
+                </wp:positionV>
+                <wp:extent cx="1143000" cy="276225"/>
+                <wp:effectExtent l="0" t="0" r="19050" b="28575"/>
+                <wp:wrapNone/>
+                <wp:docPr id="24" name="Text Box 24"/>
+                <wp:cNvGraphicFramePr/>
+                <a:graphic xmlns:a="http://schemas.openxmlformats.org/drawingml/2006/main">
+                  <a:graphicData uri="http://schemas.microsoft.com/office/word/2010/wordprocessingShape">
+                    <wps:wsp>
+                      <wps:cNvSpPr txBox="1"/>
+                      <wps:spPr>
+                        <a:xfrm>
+                          <a:off x="0" y="0"/>
+                          <a:ext cx="1143000" cy="276225"/>
+                        </a:xfrm>
+                        <a:prstGeom prst="rect">
+                          <a:avLst/>
+                        </a:prstGeom>
+                        <a:solidFill>
+                          <a:sysClr val="window" lastClr="FFFFFF"/>
+                        </a:solidFill>
+                        <a:ln w="6350">
+                          <a:solidFill>
+                            <a:prstClr val="black"/>
+                          </a:solidFill>
+                        </a:ln>
+                      </wps:spPr>
+                      <wps:txbx>
+                        <w:txbxContent>
+                          <w:p>
+                            <w:pPr>
+                              <w:ind w:left="0"/>
+                            </w:pPr>
+                            <w:r>
+                              <w:t>Downregulations</w:t>
+                            </w:r>
+                          </w:p>
+                        </w:txbxContent>
+                      </wps:txbx>
+                      <wps:bodyPr rot="0" spcFirstLastPara="0" vertOverflow="overflow" horzOverflow="overflow" vert="horz" wrap="square" lIns="91440" tIns="45720" rIns="91440" bIns="45720" numCol="1" spcCol="0" rtlCol="0" fromWordArt="0" anchor="t" anchorCtr="0" forceAA="0" compatLnSpc="1">
+                        <a:prstTxWarp prst="textNoShape">
+                          <a:avLst/>
+                        </a:prstTxWarp>
+                        <a:noAutofit/>
+                      </wps:bodyPr>
+                    </wps:wsp>
+                  </a:graphicData>
+                </a:graphic>
+              </wp:anchor>
+            </w:drawing>
+          </mc:Choice>
+          <mc:Fallback>
+            <w:pict>
+              <v:shape w14:anchorId="7A417744" id="Text Box 24" o:spid="_x0000_s1032" type="#_x0000_t202" style="position:absolute;margin-left:43.5pt;margin-top:18.45pt;width:90pt;height:21.75pt;z-index:251674624;visibility:visible;mso-wrap-style:square;mso-wrap-distance-left:9pt;mso-wrap-distance-top:0;mso-wrap-distance-right:9pt;mso-wrap-distance-bottom:0;mso-position-horizontal:absolute;mso-position-horizontal-relative:text;mso-position-vertical:absolute;mso-position-vertical-relative:text;v-text-anchor:top" o:gfxdata="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" fillcolor="window" strokeweight=".5pt">
+                <v:textbox>
+                  <w:txbxContent>
+                    <w:p>
+                      <w:pPr>
+                        <w:ind w:left="0"/>
+                      </w:pPr>
+                      <w:r>
+                        <w:t>Downregulations</w:t>
+                      </w:r>
+                    </w:p>
+                  </w:txbxContent>
+                </v:textbox>
+              </v:shape>
+            </w:pict>
+          </mc:Fallback>
+        </mc:AlternateContent>
+      </w:r>
+    </w:p>
+    <w:p>
+      <w:pPr>
+        <w:spacing w:line="240" w:lineRule="auto"/>
+        <w:ind w:left="0"/>
+        <w:rPr>
+          <w:b/>
+        </w:rPr>
+      </w:pPr>
+      <w:r>
+        <w:rPr>
+          <w:b/>
+          <w:noProof/>
+        </w:rPr>
+        <mc:AlternateContent>
+          <mc:Choice Requires="wps">
+            <w:drawing>
+              <wp:anchor distT="0" distB="0" distL="114300" distR="114300" simplePos="0" relativeHeight="251676672" behindDoc="0" locked="0" layoutInCell="1" allowOverlap="1">
+                <wp:simplePos x="0" y="0"/>
+                <wp:positionH relativeFrom="column">
+                  <wp:posOffset>3438525</wp:posOffset>
+                </wp:positionH>
+                <wp:positionV relativeFrom="paragraph">
+                  <wp:posOffset>113030</wp:posOffset>
+                </wp:positionV>
+                <wp:extent cx="923925" cy="495300"/>
+                <wp:effectExtent l="38100" t="38100" r="28575" b="19050"/>
+                <wp:wrapNone/>
+                <wp:docPr id="26" name="Straight Arrow Connector 26"/>
+                <wp:cNvGraphicFramePr/>
+                <a:graphic xmlns:a="http://schemas.openxmlformats.org/drawingml/2006/main">
+                  <a:graphicData uri="http://schemas.microsoft.com/office/word/2010/wordprocessingShape">
+                    <wps:wsp>
+                      <wps:cNvCnPr/>
+                      <wps:spPr>
+                        <a:xfrm flipH="1" flipV="1">
+                          <a:off x="0" y="0"/>
+                          <a:ext cx="923925" cy="495300"/>
+                        </a:xfrm>
+                        <a:prstGeom prst="straightConnector1">
+                          <a:avLst/>
+                        </a:prstGeom>
+                        <a:ln w="19050">
+                          <a:solidFill>
+                            <a:schemeClr val="tx1"/>
+                          </a:solidFill>
+                          <a:tailEnd type="triangle"/>
+                        </a:ln>
+                      </wps:spPr>
+                      <wps:style>
+                        <a:lnRef idx="1">
+                          <a:schemeClr val="dk1"/>
+                        </a:lnRef>
+                        <a:fillRef idx="0">
+                          <a:schemeClr val="dk1"/>
+                        </a:fillRef>
+                        <a:effectRef idx="0">
+                          <a:schemeClr val="dk1"/>
+                        </a:effectRef>
+                        <a:fontRef idx="minor">
+                          <a:schemeClr val="tx1"/>
+                        </a:fontRef>
+                      </wps:style>
+                      <wps:bodyPr/>
+                    </wps:wsp>
+                  </a:graphicData>
+                </a:graphic>
+              </wp:anchor>
+            </w:drawing>
+          </mc:Choice>
+          <mc:Fallback>
+            <w:pict>
+              <v:shape w14:anchorId="65A8D499" id="Straight Arrow Connector 26" o:spid="_x0000_s1026" type="#_x0000_t32" style="position:absolute;margin-left:270.75pt;margin-top:8.9pt;width:72.75pt;height:39pt;flip:x y;z-index:251676672;visibility:visible;mso-wrap-style:square;mso-wrap-distance-left:9pt;mso-wrap-distance-top:0;mso-wrap-distance-right:9pt;mso-wrap-distance-bottom:0;mso-position-horizontal:absolute;mso-position-horizontal-relative:text;mso-position-vertical:absolute;mso-position-vertical-relative:text" o:gfxdata="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" strokecolor="black [3213]" strokeweight="1.5pt">
+                <v:stroke endarrow="block" joinstyle="miter"/>
+              </v:shape>
+            </w:pict>
+          </mc:Fallback>
+        </mc:AlternateContent>
+      </w:r>
+      <w:r>
+        <w:rPr>
+          <w:b/>
+          <w:noProof/>
+        </w:rPr>
+        <mc:AlternateContent>
+          <mc:Choice Requires="wps">
+            <w:drawing>
+              <wp:anchor distT="0" distB="0" distL="114300" distR="114300" simplePos="0" relativeHeight="251675648" behindDoc="0" locked="0" layoutInCell="1" allowOverlap="1">
+                <wp:simplePos x="0" y="0"/>
+                <wp:positionH relativeFrom="column">
+                  <wp:posOffset>4457700</wp:posOffset>
+                </wp:positionH>
+                <wp:positionV relativeFrom="paragraph">
+                  <wp:posOffset>113030</wp:posOffset>
+                </wp:positionV>
+                <wp:extent cx="1343025" cy="561975"/>
+                <wp:effectExtent l="0" t="0" r="28575" b="28575"/>
+                <wp:wrapNone/>
+                <wp:docPr id="25" name="Text Box 25"/>
+                <wp:cNvGraphicFramePr/>
+                <a:graphic xmlns:a="http://schemas.openxmlformats.org/drawingml/2006/main">
+                  <a:graphicData uri="http://schemas.microsoft.com/office/word/2010/wordprocessingShape">
+                    <wps:wsp>
+                      <wps:cNvSpPr txBox="1"/>
+                      <wps:spPr>
+                        <a:xfrm>
+                          <a:off x="0" y="0"/>
+                          <a:ext cx="1343025" cy="561975"/>
+                        </a:xfrm>
+                        <a:prstGeom prst="rect">
+                          <a:avLst/>
+                        </a:prstGeom>
+                        <a:solidFill>
+                          <a:schemeClr val="lt1"/>
+                        </a:solidFill>
+                        <a:ln w="6350">
+                          <a:solidFill>
+                            <a:prstClr val="black"/>
+                          </a:solidFill>
+                        </a:ln>
+                      </wps:spPr>
+                      <wps:txbx>
+                        <w:txbxContent>
+                          <w:p>
+                            <w:pPr>
+                              <w:ind w:left="0"/>
+                              <w:rPr>
+                                <w:b/>
+                              </w:rPr>
+                            </w:pPr>
+                            <w:r>
+                              <w:rPr>
+                                <w:b/>
+                                <w:sz w:val="28"/>
+                                <w:szCs w:val="28"/>
+                              </w:rPr>
+                              <w:t xml:space="preserve">ARR </w:t>
+                            </w:r>
+                            <w:r>
+                              <w:rPr>
+                                <w:b/>
+                              </w:rPr>
+                              <w:t>(gene group)</w:t>
+                            </w:r>
+                          </w:p>
+                        </w:txbxContent>
+                      </wps:txbx>
+                      <wps:bodyPr rot="0" spcFirstLastPara="0" vertOverflow="overflow" horzOverflow="overflow" vert="horz" wrap="square" lIns="91440" tIns="45720" rIns="91440" bIns="45720" numCol="1" spcCol="0" rtlCol="0" fromWordArt="0" anchor="t" anchorCtr="0" forceAA="0" compatLnSpc="1">
+                        <a:prstTxWarp prst="textNoShape">
+                          <a:avLst/>
+                        </a:prstTxWarp>
+                        <a:noAutofit/>
+                      </wps:bodyPr>
+                    </wps:wsp>
+                  </a:graphicData>
+                </a:graphic>
+              </wp:anchor>
+            </w:drawing>
+          </mc:Choice>
+          <mc:Fallback>
+            <w:pict>
+              <v:shape id="Text Box 25" o:spid="_x0000_s1033" type="#_x0000_t202" style="position:absolute;margin-left:351pt;margin-top:8.9pt;width:105.75pt;height:44.25pt;z-index:251675648;visibility:visible;mso-wrap-style:square;mso-wrap-distance-left:9pt;mso-wrap-distance-top:0;mso-wrap-distance-right:9pt;mso-wrap-distance-bottom:0;mso-position-horizontal:absolute;mso-position-horizontal-relative:text;mso-position-vertical:absolute;mso-position-vertical-relative:text;v-text-anchor:top" o:gfxdata="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" fillcolor="white [3201]" strokeweight=".5pt">
+                <v:textbox>
+                  <w:txbxContent>
+                    <w:p>
+                      <w:pPr>
+                        <w:ind w:left="0"/>
+                        <w:rPr>
+                          <w:b/>
+                        </w:rPr>
+                      </w:pPr>
+                      <w:r>
+                        <w:rPr>
+                          <w:b/>
+                          <w:sz w:val="28"/>
+                          <w:szCs w:val="28"/>
+                        </w:rPr>
+                        <w:t xml:space="preserve">ARR </w:t>
+                      </w:r>
+                      <w:r>
+                        <w:rPr>
+                          <w:b/>
+                        </w:rPr>
+                        <w:t>(gene group)</w:t>
+                      </w:r>
+                    </w:p>
+                  </w:txbxContent>
+                </v:textbox>
+              </v:shape>
+            </w:pict>
+          </mc:Fallback>
+        </mc:AlternateContent>
+      </w:r>
+    </w:p>
+    <w:p>
+      <w:pPr>
+        <w:spacing w:line="240" w:lineRule="auto"/>
+        <w:ind w:left="0"/>
+        <w:rPr>
+          <w:b/>
+        </w:rPr>
+      </w:pPr>
+    </w:p>
+    <w:p>
+      <w:pPr>
+        <w:spacing w:line="240" w:lineRule="auto"/>
+        <w:ind w:left="0"/>
+        <w:rPr>
+          <w:b/>
+        </w:rPr>
+      </w:pPr>
+    </w:p>
+    <w:p>
+      <w:pPr>
+        <w:spacing w:line="240" w:lineRule="auto"/>
+        <w:ind w:left="0"/>
+        <w:rPr>
+          <w:b/>
+        </w:rPr>
+      </w:pPr>
+    </w:p>
+    <w:p>
+      <w:pPr>
+        <w:spacing w:line="240" w:lineRule="auto"/>
+        <w:ind w:left="0"/>
+        <w:rPr>
+          <w:b/>
+        </w:rPr>
+      </w:pPr>
+    </w:p>
+    <w:p>
+      <w:pPr>
+        <w:spacing w:line="240" w:lineRule="auto"/>
+        <w:ind w:left="0"/>
+        <w:rPr>
+          <w:b/>
+        </w:rPr>
+      </w:pPr>
+    </w:p>
+    <w:p>
+      <w:pPr>
+        <w:spacing w:line="240" w:lineRule="auto"/>
+        <w:ind w:left="0"/>
+        <w:rPr>
+          <w:b/>
+        </w:rPr>
+      </w:pPr>
+      <w:r>
+        <w:rPr>
+          <w:b/>
+        </w:rPr>
+        <w:t>Questions:</w:t>
+      </w:r>
+    </w:p>
+    <w:p>
+      <w:pPr>
+        <w:pStyle w:val="ListParagraph"/>
+        <w:numPr>
+          <w:ilvl w:val="0"/>
+          <w:numId w:val="4"/>
+        </w:numPr>
+        <w:spacing w:line="240" w:lineRule="auto"/>
+        <w:rPr>
+          <w:b/>
+        </w:rPr>
+      </w:pPr>
+      <w:r>
+        <w:rPr>
+          <w:b/>
+        </w:rPr>
+        <w:t xml:space="preserve"> </w:t>
+      </w:r>
+      <w:r>
+        <w:rPr>
+          <w:b/>
+        </w:rPr>
+        <w:t>What is causing the lack of bud development in the triple mutants and IPT3?</w:t>
+      </w:r>
+      <w:r>
+        <w:rPr>
+          <w:b/>
+        </w:rPr>
+        <w:t xml:space="preserve"> </w:t>
+      </w:r>
+    </w:p>
+    <w:p>
+      <w:pPr>
+        <w:spacing w:line="240" w:lineRule="auto"/>
+        <w:ind w:left="0"/>
+        <w:rPr>
+          <w:b/>
+        </w:rPr>
+      </w:pPr>
+    </w:p>
+    <w:p>
+      <w:pPr>
+        <w:spacing w:line="240" w:lineRule="auto"/>
+        <w:ind w:left="0"/>
+      </w:pPr>
+      <w:r>
+        <w:rPr>
+          <w:b/>
+        </w:rPr>
+        <w:t>Our Hypotheses:</w:t>
+      </w:r>
+    </w:p>
+    <w:p>
+      <w:pPr>
+        <w:spacing w:line="240" w:lineRule="auto"/>
+        <w:ind w:left="0"/>
+        <w:rPr>
+          <w:b/>
+        </w:rPr>
+      </w:pPr>
     </w:p>
     <w:sectPr>
       <w:pgSz w:w="12240" w:h="15840"/>
@@ -381,13 +2402,63 @@
 </w:document>
 </file>
 
+<file path=word/endnotes.xml><?xml version="1.0" encoding="utf-8"?>
+<w:endnotes xmlns:wpc="http://schemas.microsoft.com/office/word/2010/wordprocessingCanvas" xmlns:cx="http://schemas.microsoft.com/office/drawing/2014/chartex" xmlns:cx1="http://schemas.microsoft.com/office/drawing/2015/9/8/chartex" xmlns:cx2="http://schemas.microsoft.com/office/drawing/2015/10/21/chartex" xmlns:cx3="http://schemas.microsoft.com/office/drawing/2016/5/9/chartex" xmlns:cx4="http://schemas.microsoft.com/office/drawing/2016/5/10/chartex" xmlns:cx5="http://schemas.microsoft.com/office/drawing/2016/5/11/chartex" xmlns:mc="http://schemas.openxmlformats.org/markup-compatibility/2006" xmlns:o="urn:schemas-microsoft-com:office:office" xmlns:r="http://schemas.openxmlformats.org/officeDocument/2006/relationships" xmlns:m="http://schemas.openxmlformats.org/officeDocument/2006/math" xmlns:v="urn:schemas-microsoft-com:vml" xmlns:wp14="http://schemas.microsoft.com/office/word/2010/wordprocessingDrawing" xmlns:wp="http://schemas.openxmlformats.org/drawingml/2006/wordprocessingDrawing" xmlns:w10="urn:schemas-microsoft-com:office:word" xmlns:w="http://schemas.openxmlformats.org/wordprocessingml/2006/main" xmlns:w14="http://schemas.microsoft.com/office/word/2010/wordml" xmlns:w15="http://schemas.microsoft.com/office/word/2012/wordml" xmlns:w16se="http://schemas.microsoft.com/office/word/2015/wordml/symex" xmlns:wpg="http://schemas.microsoft.com/office/word/2010/wordprocessingGroup" xmlns:wpi="http://schemas.microsoft.com/office/word/2010/wordprocessingInk" xmlns:wne="http://schemas.microsoft.com/office/word/2006/wordml" xmlns:wps="http://schemas.microsoft.com/office/word/2010/wordprocessingShape" mc:Ignorable="w14 w15 w16se wp14">
+  <w:endnote w:type="separator" w:id="-1">
+    <w:p>
+      <w:pPr>
+        <w:spacing w:after="0" w:line="240" w:lineRule="auto"/>
+      </w:pPr>
+      <w:r>
+        <w:separator/>
+      </w:r>
+    </w:p>
+  </w:endnote>
+  <w:endnote w:type="continuationSeparator" w:id="0">
+    <w:p>
+      <w:pPr>
+        <w:spacing w:after="0" w:line="240" w:lineRule="auto"/>
+      </w:pPr>
+      <w:r>
+        <w:continuationSeparator/>
+      </w:r>
+    </w:p>
+  </w:endnote>
+</w:endnotes>
+</file>
+
+<file path=word/footnotes.xml><?xml version="1.0" encoding="utf-8"?>
+<w:footnotes xmlns:wpc="http://schemas.microsoft.com/office/word/2010/wordprocessingCanvas" xmlns:cx="http://schemas.microsoft.com/office/drawing/2014/chartex" xmlns:cx1="http://schemas.microsoft.com/office/drawing/2015/9/8/chartex" xmlns:cx2="http://schemas.microsoft.com/office/drawing/2015/10/21/chartex" xmlns:cx3="http://schemas.microsoft.com/office/drawing/2016/5/9/chartex" xmlns:cx4="http://schemas.microsoft.com/office/drawing/2016/5/10/chartex" xmlns:cx5="http://schemas.microsoft.com/office/drawing/2016/5/11/chartex" xmlns:mc="http://schemas.openxmlformats.org/markup-compatibility/2006" xmlns:o="urn:schemas-microsoft-com:office:office" xmlns:r="http://schemas.openxmlformats.org/officeDocument/2006/relationships" xmlns:m="http://schemas.openxmlformats.org/officeDocument/2006/math" xmlns:v="urn:schemas-microsoft-com:vml" xmlns:wp14="http://schemas.microsoft.com/office/word/2010/wordprocessingDrawing" xmlns:wp="http://schemas.openxmlformats.org/drawingml/2006/wordprocessingDrawing" xmlns:w10="urn:schemas-microsoft-com:office:word" xmlns:w="http://schemas.openxmlformats.org/wordprocessingml/2006/main" xmlns:w14="http://schemas.microsoft.com/office/word/2010/wordml" xmlns:w15="http://schemas.microsoft.com/office/word/2012/wordml" xmlns:w16se="http://schemas.microsoft.com/office/word/2015/wordml/symex" xmlns:wpg="http://schemas.microsoft.com/office/word/2010/wordprocessingGroup" xmlns:wpi="http://schemas.microsoft.com/office/word/2010/wordprocessingInk" xmlns:wne="http://schemas.microsoft.com/office/word/2006/wordml" xmlns:wps="http://schemas.microsoft.com/office/word/2010/wordprocessingShape" mc:Ignorable="w14 w15 w16se wp14">
+  <w:footnote w:type="separator" w:id="-1">
+    <w:p>
+      <w:pPr>
+        <w:spacing w:after="0" w:line="240" w:lineRule="auto"/>
+      </w:pPr>
+      <w:r>
+        <w:separator/>
+      </w:r>
+    </w:p>
+  </w:footnote>
+  <w:footnote w:type="continuationSeparator" w:id="0">
+    <w:p>
+      <w:pPr>
+        <w:spacing w:after="0" w:line="240" w:lineRule="auto"/>
+      </w:pPr>
+      <w:r>
+        <w:continuationSeparator/>
+      </w:r>
+    </w:p>
+  </w:footnote>
+</w:footnotes>
+</file>
+
 <file path=word/numbering.xml><?xml version="1.0" encoding="utf-8"?>
 <w:numbering xmlns:wpc="http://schemas.microsoft.com/office/word/2010/wordprocessingCanvas" xmlns:cx="http://schemas.microsoft.com/office/drawing/2014/chartex" xmlns:cx1="http://schemas.microsoft.com/office/drawing/2015/9/8/chartex" xmlns:cx2="http://schemas.microsoft.com/office/drawing/2015/10/21/chartex" xmlns:cx3="http://schemas.microsoft.com/office/drawing/2016/5/9/chartex" xmlns:cx4="http://schemas.microsoft.com/office/drawing/2016/5/10/chartex" xmlns:cx5="http://schemas.microsoft.com/office/drawing/2016/5/11/chartex" xmlns:mc="http://schemas.openxmlformats.org/markup-compatibility/2006" xmlns:o="urn:schemas-microsoft-com:office:office" xmlns:r="http://schemas.openxmlformats.org/officeDocument/2006/relationships" xmlns:m="http://schemas.openxmlformats.org/officeDocument/2006/math" xmlns:v="urn:schemas-microsoft-com:vml" xmlns:wp14="http://schemas.microsoft.com/office/word/2010/wordprocessingDrawing" xmlns:wp="http://schemas.openxmlformats.org/drawingml/2006/wordprocessingDrawing" xmlns:w10="urn:schemas-microsoft-com:office:word" xmlns:w="http://schemas.openxmlformats.org/wordprocessingml/2006/main" xmlns:w14="http://schemas.microsoft.com/office/word/2010/wordml" xmlns:w15="http://schemas.microsoft.com/office/word/2012/wordml" xmlns:w16se="http://schemas.microsoft.com/office/word/2015/wordml/symex" xmlns:wpg="http://schemas.microsoft.com/office/word/2010/wordprocessingGroup" xmlns:wpi="http://schemas.microsoft.com/office/word/2010/wordprocessingInk" xmlns:wne="http://schemas.microsoft.com/office/word/2006/wordml" xmlns:wps="http://schemas.microsoft.com/office/word/2010/wordprocessingShape" mc:Ignorable="w14 w15 w16se wp14">
   <w:abstractNum w:abstractNumId="0" w15:restartNumberingAfterBreak="0">
-    <w:nsid w:val="43B06CED"/>
+    <w:nsid w:val="062F7687"/>
     <w:multiLevelType w:val="hybridMultilevel"/>
-    <w:tmpl w:val="A1466944"/>
-    <w:lvl w:ilvl="0" w:tplc="F0DA8520">
+    <w:tmpl w:val="0FF44090"/>
+    <w:lvl w:ilvl="0" w:tplc="C486E0BC">
       <w:start w:val="1"/>
       <w:numFmt w:val="decimal"/>
       <w:lvlText w:val="%1.)"/>
@@ -472,8 +2543,284 @@
       </w:pPr>
     </w:lvl>
   </w:abstractNum>
+  <w:abstractNum w:abstractNumId="1" w15:restartNumberingAfterBreak="0">
+    <w:nsid w:val="43B06CED"/>
+    <w:multiLevelType w:val="hybridMultilevel"/>
+    <w:tmpl w:val="A1466944"/>
+    <w:lvl w:ilvl="0" w:tplc="F0DA8520">
+      <w:start w:val="1"/>
+      <w:numFmt w:val="decimal"/>
+      <w:lvlText w:val="%1.)"/>
+      <w:lvlJc w:val="left"/>
+      <w:pPr>
+        <w:ind w:left="720" w:hanging="360"/>
+      </w:pPr>
+      <w:rPr>
+        <w:rFonts w:hint="default"/>
+      </w:rPr>
+    </w:lvl>
+    <w:lvl w:ilvl="1" w:tplc="04090019" w:tentative="1">
+      <w:start w:val="1"/>
+      <w:numFmt w:val="lowerLetter"/>
+      <w:lvlText w:val="%2."/>
+      <w:lvlJc w:val="left"/>
+      <w:pPr>
+        <w:ind w:left="1440" w:hanging="360"/>
+      </w:pPr>
+    </w:lvl>
+    <w:lvl w:ilvl="2" w:tplc="0409001B" w:tentative="1">
+      <w:start w:val="1"/>
+      <w:numFmt w:val="lowerRoman"/>
+      <w:lvlText w:val="%3."/>
+      <w:lvlJc w:val="right"/>
+      <w:pPr>
+        <w:ind w:left="2160" w:hanging="180"/>
+      </w:pPr>
+    </w:lvl>
+    <w:lvl w:ilvl="3" w:tplc="0409000F" w:tentative="1">
+      <w:start w:val="1"/>
+      <w:numFmt w:val="decimal"/>
+      <w:lvlText w:val="%4."/>
+      <w:lvlJc w:val="left"/>
+      <w:pPr>
+        <w:ind w:left="2880" w:hanging="360"/>
+      </w:pPr>
+    </w:lvl>
+    <w:lvl w:ilvl="4" w:tplc="04090019" w:tentative="1">
+      <w:start w:val="1"/>
+      <w:numFmt w:val="lowerLetter"/>
+      <w:lvlText w:val="%5."/>
+      <w:lvlJc w:val="left"/>
+      <w:pPr>
+        <w:ind w:left="3600" w:hanging="360"/>
+      </w:pPr>
+    </w:lvl>
+    <w:lvl w:ilvl="5" w:tplc="0409001B" w:tentative="1">
+      <w:start w:val="1"/>
+      <w:numFmt w:val="lowerRoman"/>
+      <w:lvlText w:val="%6."/>
+      <w:lvlJc w:val="right"/>
+      <w:pPr>
+        <w:ind w:left="4320" w:hanging="180"/>
+      </w:pPr>
+    </w:lvl>
+    <w:lvl w:ilvl="6" w:tplc="0409000F" w:tentative="1">
+      <w:start w:val="1"/>
+      <w:numFmt w:val="decimal"/>
+      <w:lvlText w:val="%7."/>
+      <w:lvlJc w:val="left"/>
+      <w:pPr>
+        <w:ind w:left="5040" w:hanging="360"/>
+      </w:pPr>
+    </w:lvl>
+    <w:lvl w:ilvl="7" w:tplc="04090019" w:tentative="1">
+      <w:start w:val="1"/>
+      <w:numFmt w:val="lowerLetter"/>
+      <w:lvlText w:val="%8."/>
+      <w:lvlJc w:val="left"/>
+      <w:pPr>
+        <w:ind w:left="5760" w:hanging="360"/>
+      </w:pPr>
+    </w:lvl>
+    <w:lvl w:ilvl="8" w:tplc="0409001B" w:tentative="1">
+      <w:start w:val="1"/>
+      <w:numFmt w:val="lowerRoman"/>
+      <w:lvlText w:val="%9."/>
+      <w:lvlJc w:val="right"/>
+      <w:pPr>
+        <w:ind w:left="6480" w:hanging="180"/>
+      </w:pPr>
+    </w:lvl>
+  </w:abstractNum>
+  <w:abstractNum w:abstractNumId="2" w15:restartNumberingAfterBreak="0">
+    <w:nsid w:val="586F57E4"/>
+    <w:multiLevelType w:val="hybridMultilevel"/>
+    <w:tmpl w:val="694AAE74"/>
+    <w:lvl w:ilvl="0" w:tplc="B17097EA">
+      <w:start w:val="1"/>
+      <w:numFmt w:val="decimal"/>
+      <w:lvlText w:val="%1.)"/>
+      <w:lvlJc w:val="left"/>
+      <w:pPr>
+        <w:ind w:left="405" w:hanging="360"/>
+      </w:pPr>
+      <w:rPr>
+        <w:rFonts w:hint="default"/>
+      </w:rPr>
+    </w:lvl>
+    <w:lvl w:ilvl="1" w:tplc="04090019" w:tentative="1">
+      <w:start w:val="1"/>
+      <w:numFmt w:val="lowerLetter"/>
+      <w:lvlText w:val="%2."/>
+      <w:lvlJc w:val="left"/>
+      <w:pPr>
+        <w:ind w:left="1125" w:hanging="360"/>
+      </w:pPr>
+    </w:lvl>
+    <w:lvl w:ilvl="2" w:tplc="0409001B" w:tentative="1">
+      <w:start w:val="1"/>
+      <w:numFmt w:val="lowerRoman"/>
+      <w:lvlText w:val="%3."/>
+      <w:lvlJc w:val="right"/>
+      <w:pPr>
+        <w:ind w:left="1845" w:hanging="180"/>
+      </w:pPr>
+    </w:lvl>
+    <w:lvl w:ilvl="3" w:tplc="0409000F" w:tentative="1">
+      <w:start w:val="1"/>
+      <w:numFmt w:val="decimal"/>
+      <w:lvlText w:val="%4."/>
+      <w:lvlJc w:val="left"/>
+      <w:pPr>
+        <w:ind w:left="2565" w:hanging="360"/>
+      </w:pPr>
+    </w:lvl>
+    <w:lvl w:ilvl="4" w:tplc="04090019" w:tentative="1">
+      <w:start w:val="1"/>
+      <w:numFmt w:val="lowerLetter"/>
+      <w:lvlText w:val="%5."/>
+      <w:lvlJc w:val="left"/>
+      <w:pPr>
+        <w:ind w:left="3285" w:hanging="360"/>
+      </w:pPr>
+    </w:lvl>
+    <w:lvl w:ilvl="5" w:tplc="0409001B" w:tentative="1">
+      <w:start w:val="1"/>
+      <w:numFmt w:val="lowerRoman"/>
+      <w:lvlText w:val="%6."/>
+      <w:lvlJc w:val="right"/>
+      <w:pPr>
+        <w:ind w:left="4005" w:hanging="180"/>
+      </w:pPr>
+    </w:lvl>
+    <w:lvl w:ilvl="6" w:tplc="0409000F" w:tentative="1">
+      <w:start w:val="1"/>
+      <w:numFmt w:val="decimal"/>
+      <w:lvlText w:val="%7."/>
+      <w:lvlJc w:val="left"/>
+      <w:pPr>
+        <w:ind w:left="4725" w:hanging="360"/>
+      </w:pPr>
+    </w:lvl>
+    <w:lvl w:ilvl="7" w:tplc="04090019" w:tentative="1">
+      <w:start w:val="1"/>
+      <w:numFmt w:val="lowerLetter"/>
+      <w:lvlText w:val="%8."/>
+      <w:lvlJc w:val="left"/>
+      <w:pPr>
+        <w:ind w:left="5445" w:hanging="360"/>
+      </w:pPr>
+    </w:lvl>
+    <w:lvl w:ilvl="8" w:tplc="0409001B" w:tentative="1">
+      <w:start w:val="1"/>
+      <w:numFmt w:val="lowerRoman"/>
+      <w:lvlText w:val="%9."/>
+      <w:lvlJc w:val="right"/>
+      <w:pPr>
+        <w:ind w:left="6165" w:hanging="180"/>
+      </w:pPr>
+    </w:lvl>
+  </w:abstractNum>
+  <w:abstractNum w:abstractNumId="3" w15:restartNumberingAfterBreak="0">
+    <w:nsid w:val="7C0820B0"/>
+    <w:multiLevelType w:val="hybridMultilevel"/>
+    <w:tmpl w:val="920083BC"/>
+    <w:lvl w:ilvl="0" w:tplc="6DE2ED5C">
+      <w:start w:val="1"/>
+      <w:numFmt w:val="decimal"/>
+      <w:lvlText w:val="%1.)"/>
+      <w:lvlJc w:val="left"/>
+      <w:pPr>
+        <w:ind w:left="720" w:hanging="360"/>
+      </w:pPr>
+      <w:rPr>
+        <w:rFonts w:hint="default"/>
+      </w:rPr>
+    </w:lvl>
+    <w:lvl w:ilvl="1" w:tplc="04090019" w:tentative="1">
+      <w:start w:val="1"/>
+      <w:numFmt w:val="lowerLetter"/>
+      <w:lvlText w:val="%2."/>
+      <w:lvlJc w:val="left"/>
+      <w:pPr>
+        <w:ind w:left="1440" w:hanging="360"/>
+      </w:pPr>
+    </w:lvl>
+    <w:lvl w:ilvl="2" w:tplc="0409001B" w:tentative="1">
+      <w:start w:val="1"/>
+      <w:numFmt w:val="lowerRoman"/>
+      <w:lvlText w:val="%3."/>
+      <w:lvlJc w:val="right"/>
+      <w:pPr>
+        <w:ind w:left="2160" w:hanging="180"/>
+      </w:pPr>
+    </w:lvl>
+    <w:lvl w:ilvl="3" w:tplc="0409000F" w:tentative="1">
+      <w:start w:val="1"/>
+      <w:numFmt w:val="decimal"/>
+      <w:lvlText w:val="%4."/>
+      <w:lvlJc w:val="left"/>
+      <w:pPr>
+        <w:ind w:left="2880" w:hanging="360"/>
+      </w:pPr>
+    </w:lvl>
+    <w:lvl w:ilvl="4" w:tplc="04090019" w:tentative="1">
+      <w:start w:val="1"/>
+      <w:numFmt w:val="lowerLetter"/>
+      <w:lvlText w:val="%5."/>
+      <w:lvlJc w:val="left"/>
+      <w:pPr>
+        <w:ind w:left="3600" w:hanging="360"/>
+      </w:pPr>
+    </w:lvl>
+    <w:lvl w:ilvl="5" w:tplc="0409001B" w:tentative="1">
+      <w:start w:val="1"/>
+      <w:numFmt w:val="lowerRoman"/>
+      <w:lvlText w:val="%6."/>
+      <w:lvlJc w:val="right"/>
+      <w:pPr>
+        <w:ind w:left="4320" w:hanging="180"/>
+      </w:pPr>
+    </w:lvl>
+    <w:lvl w:ilvl="6" w:tplc="0409000F" w:tentative="1">
+      <w:start w:val="1"/>
+      <w:numFmt w:val="decimal"/>
+      <w:lvlText w:val="%7."/>
+      <w:lvlJc w:val="left"/>
+      <w:pPr>
+        <w:ind w:left="5040" w:hanging="360"/>
+      </w:pPr>
+    </w:lvl>
+    <w:lvl w:ilvl="7" w:tplc="04090019" w:tentative="1">
+      <w:start w:val="1"/>
+      <w:numFmt w:val="lowerLetter"/>
+      <w:lvlText w:val="%8."/>
+      <w:lvlJc w:val="left"/>
+      <w:pPr>
+        <w:ind w:left="5760" w:hanging="360"/>
+      </w:pPr>
+    </w:lvl>
+    <w:lvl w:ilvl="8" w:tplc="0409001B" w:tentative="1">
+      <w:start w:val="1"/>
+      <w:numFmt w:val="lowerRoman"/>
+      <w:lvlText w:val="%9."/>
+      <w:lvlJc w:val="right"/>
+      <w:pPr>
+        <w:ind w:left="6480" w:hanging="180"/>
+      </w:pPr>
+    </w:lvl>
+  </w:abstractNum>
   <w:num w:numId="1">
+    <w:abstractNumId w:val="1"/>
+  </w:num>
+  <w:num w:numId="2">
     <w:abstractNumId w:val="0"/>
+  </w:num>
+  <w:num w:numId="3">
+    <w:abstractNumId w:val="3"/>
+  </w:num>
+  <w:num w:numId="4">
+    <w:abstractNumId w:val="2"/>
   </w:num>
 </w:numbering>
 </file>
@@ -914,7 +3261,77 @@
       <w:contextualSpacing/>
     </w:pPr>
   </w:style>
+  <w:style w:type="paragraph" w:styleId="Header">
+    <w:name w:val="header"/>
+    <w:basedOn w:val="Normal"/>
+    <w:link w:val="HeaderChar"/>
+    <w:uiPriority w:val="99"/>
+    <w:unhideWhenUsed/>
+    <w:rsid w:val="00DF58E9"/>
+    <w:pPr>
+      <w:tabs>
+        <w:tab w:val="center" w:pos="4680"/>
+        <w:tab w:val="right" w:pos="9360"/>
+      </w:tabs>
+      <w:spacing w:after="0" w:line="240" w:lineRule="auto"/>
+    </w:pPr>
+  </w:style>
+  <w:style w:type="character" w:customStyle="1" w:styleId="HeaderChar">
+    <w:name w:val="Header Char"/>
+    <w:basedOn w:val="DefaultParagraphFont"/>
+    <w:link w:val="Header"/>
+    <w:uiPriority w:val="99"/>
+    <w:rsid w:val="00DF58E9"/>
+  </w:style>
+  <w:style w:type="paragraph" w:styleId="Footer">
+    <w:name w:val="footer"/>
+    <w:basedOn w:val="Normal"/>
+    <w:link w:val="FooterChar"/>
+    <w:uiPriority w:val="99"/>
+    <w:unhideWhenUsed/>
+    <w:rsid w:val="00DF58E9"/>
+    <w:pPr>
+      <w:tabs>
+        <w:tab w:val="center" w:pos="4680"/>
+        <w:tab w:val="right" w:pos="9360"/>
+      </w:tabs>
+      <w:spacing w:after="0" w:line="240" w:lineRule="auto"/>
+    </w:pPr>
+  </w:style>
+  <w:style w:type="character" w:customStyle="1" w:styleId="FooterChar">
+    <w:name w:val="Footer Char"/>
+    <w:basedOn w:val="DefaultParagraphFont"/>
+    <w:link w:val="Footer"/>
+    <w:uiPriority w:val="99"/>
+    <w:rsid w:val="00DF58E9"/>
+  </w:style>
 </w:styles>
+</file>
+
+<file path=word/ink/ink1.xml><?xml version="1.0" encoding="utf-8"?>
+<inkml:ink xmlns:inkml="http://www.w3.org/2003/InkML">
+  <inkml:definitions>
+    <inkml:context xml:id="ctx0">
+      <inkml:inkSource xml:id="inkSrc0">
+        <inkml:traceFormat>
+          <inkml:channel name="X" type="integer" min="-2.14748E9" max="2.14748E9" units="cm"/>
+          <inkml:channel name="Y" type="integer" min="-2.14748E9" max="2.14748E9" units="cm"/>
+        </inkml:traceFormat>
+        <inkml:channelProperties>
+          <inkml:channelProperty channel="X" name="resolution" value="1000" units="1/cm"/>
+          <inkml:channelProperty channel="Y" name="resolution" value="1000" units="1/cm"/>
+        </inkml:channelProperties>
+      </inkml:inkSource>
+      <inkml:timestamp xml:id="ts0" timeString="2017-05-04T04:04:56.946"/>
+    </inkml:context>
+    <inkml:brush xml:id="br0">
+      <inkml:brushProperty name="width" value="0.02646" units="cm"/>
+      <inkml:brushProperty name="height" value="0.02646" units="cm"/>
+      <inkml:brushProperty name="ignorePressure" value="1"/>
+    </inkml:brush>
+  </inkml:definitions>
+  <inkml:trace contextRef="#ctx0" brushRef="#br0">0 1,'0'0,"0"0,0 0,0 0</inkml:trace>
+</inkml:ink>
 </file>
 
 <file path=word/theme/theme1.xml><?xml version="1.0" encoding="utf-8"?>

</xml_diff>